<commit_message>
PRF Ass 3 Halfway
</commit_message>
<xml_diff>
--- a/Programming Fundamentals/week_03/assignment_03/Assignment 03 PRF.docx
+++ b/Programming Fundamentals/week_03/assignment_03/Assignment 03 PRF.docx
@@ -21,13 +21,8 @@
     </w:p>
     <w:p>
       <w:r>
-        <w:t>A)  avg = (double) tot/</w:t>
-      </w:r>
-      <w:proofErr w:type="gramStart"/>
-      <w:r>
-        <w:t>10;</w:t>
-      </w:r>
-      <w:proofErr w:type="gramEnd"/>
+        <w:t>A)  avg = (double) tot/10;</w:t>
+      </w:r>
     </w:p>
     <w:p/>
     <w:p>
@@ -93,73 +88,38 @@
       </w:r>
     </w:p>
     <w:p>
-      <w:proofErr w:type="gramStart"/>
-      <w:r>
-        <w:t>A :</w:t>
-      </w:r>
-      <w:proofErr w:type="gramEnd"/>
-      <w:r>
-        <w:t xml:space="preserve"> 3</w:t>
-      </w:r>
-    </w:p>
-    <w:p>
-      <w:proofErr w:type="gramStart"/>
-      <w:r>
-        <w:t>B :</w:t>
-      </w:r>
-      <w:proofErr w:type="gramEnd"/>
-      <w:r>
-        <w:t xml:space="preserve"> -3</w:t>
-      </w:r>
-    </w:p>
-    <w:p>
-      <w:proofErr w:type="gramStart"/>
-      <w:r>
-        <w:t>C :</w:t>
-      </w:r>
-      <w:proofErr w:type="gramEnd"/>
-      <w:r>
-        <w:t xml:space="preserve"> 3</w:t>
-      </w:r>
-    </w:p>
-    <w:p>
-      <w:proofErr w:type="gramStart"/>
-      <w:r>
-        <w:t>D :</w:t>
-      </w:r>
-      <w:proofErr w:type="gramEnd"/>
-      <w:r>
-        <w:t xml:space="preserve"> -3</w:t>
-      </w:r>
-    </w:p>
-    <w:p>
-      <w:proofErr w:type="gramStart"/>
-      <w:r>
-        <w:t>E :</w:t>
-      </w:r>
-      <w:proofErr w:type="gramEnd"/>
-      <w:r>
-        <w:t xml:space="preserve"> 3</w:t>
-      </w:r>
-    </w:p>
-    <w:p>
-      <w:proofErr w:type="gramStart"/>
-      <w:r>
-        <w:t>F :</w:t>
-      </w:r>
-      <w:proofErr w:type="gramEnd"/>
-      <w:r>
-        <w:t xml:space="preserve"> -3</w:t>
-      </w:r>
-    </w:p>
-    <w:p>
-      <w:proofErr w:type="gramStart"/>
-      <w:r>
-        <w:t>G :</w:t>
-      </w:r>
-      <w:proofErr w:type="gramEnd"/>
-      <w:r>
-        <w:t xml:space="preserve"> 3</w:t>
+      <w:r>
+        <w:t>A : 3</w:t>
+      </w:r>
+    </w:p>
+    <w:p>
+      <w:r>
+        <w:t>B : -3</w:t>
+      </w:r>
+    </w:p>
+    <w:p>
+      <w:r>
+        <w:t>C : 3</w:t>
+      </w:r>
+    </w:p>
+    <w:p>
+      <w:r>
+        <w:t>D : -3</w:t>
+      </w:r>
+    </w:p>
+    <w:p>
+      <w:r>
+        <w:t>E : 3</w:t>
+      </w:r>
+    </w:p>
+    <w:p>
+      <w:r>
+        <w:t>F : -3</w:t>
+      </w:r>
+    </w:p>
+    <w:p>
+      <w:r>
+        <w:t>G : 3</w:t>
       </w:r>
     </w:p>
     <w:p>
@@ -432,15 +392,7 @@
           <w:bCs/>
           <w:u w:val="single"/>
         </w:rPr>
-        <w:t>Question 0</w:t>
-      </w:r>
-      <w:r>
-        <w:rPr>
-          <w:b/>
-          <w:bCs/>
-          <w:u w:val="single"/>
-        </w:rPr>
-        <w:t>9</w:t>
+        <w:t>Question 09</w:t>
       </w:r>
     </w:p>
     <w:p>
@@ -532,32 +484,22 @@
     </w:p>
     <w:p>
       <w:r>
-        <w:t xml:space="preserve">A) </w:t>
-      </w:r>
-      <w:proofErr w:type="gramStart"/>
-      <w:r>
-        <w:t xml:space="preserve">30 </w:t>
+        <w:t xml:space="preserve">A) 30 </w:t>
       </w:r>
       <w:r>
         <w:t>:</w:t>
       </w:r>
-      <w:proofErr w:type="gramEnd"/>
       <w:r>
         <w:t xml:space="preserve"> Basic addition operation with default (+) sign for both.</w:t>
       </w:r>
     </w:p>
     <w:p>
       <w:r>
-        <w:t>B) -</w:t>
-      </w:r>
-      <w:proofErr w:type="gramStart"/>
-      <w:r>
-        <w:t xml:space="preserve">10 </w:t>
+        <w:t xml:space="preserve">B) -10 </w:t>
       </w:r>
       <w:r>
         <w:t>:</w:t>
       </w:r>
-      <w:proofErr w:type="gramEnd"/>
       <w:r>
         <w:t xml:space="preserve"> </w:t>
       </w:r>
@@ -597,63 +539,23 @@
         <w:t>C)</w:t>
       </w:r>
       <w:r>
-        <w:t xml:space="preserve"> </w:t>
-      </w:r>
-      <w:proofErr w:type="gramStart"/>
-      <w:r>
-        <w:t>31 :</w:t>
-      </w:r>
-      <w:proofErr w:type="gramEnd"/>
-      <w:r>
-        <w:t xml:space="preserve"> pre-increment operation for ‘a’ (++a) and a value become 11 and operation is 11+20 = 31</w:t>
-      </w:r>
-    </w:p>
-    <w:p>
-      <w:r>
-        <w:t xml:space="preserve">D) </w:t>
-      </w:r>
-      <w:proofErr w:type="gramStart"/>
-      <w:r>
-        <w:t>30 :</w:t>
-      </w:r>
-      <w:proofErr w:type="gramEnd"/>
-      <w:r>
-        <w:t xml:space="preserve"> no change for ‘a’. ‘b’ has post increment (b++</w:t>
-      </w:r>
-      <w:proofErr w:type="gramStart"/>
-      <w:r>
-        <w:t>).In</w:t>
-      </w:r>
-      <w:proofErr w:type="gramEnd"/>
-      <w:r>
-        <w:t xml:space="preserve"> the </w:t>
+        <w:t xml:space="preserve"> 31 : pre-increment operation for ‘a’ (++a) and a value become 11 and operation is 11+20 = 31</w:t>
+      </w:r>
+    </w:p>
+    <w:p>
+      <w:r>
+        <w:t xml:space="preserve">D) 30 : no change for ‘a’. ‘b’ has post increment (b++).In the </w:t>
       </w:r>
       <w:r>
         <w:t>program execution</w:t>
       </w:r>
       <w:r>
-        <w:t xml:space="preserve"> considered only b`s current value when it is post increment which is 20. </w:t>
-      </w:r>
-      <w:proofErr w:type="gramStart"/>
-      <w:r>
-        <w:t>So</w:t>
-      </w:r>
-      <w:proofErr w:type="gramEnd"/>
-      <w:r>
-        <w:t xml:space="preserve"> calculation is 10+20 = 30</w:t>
-      </w:r>
-    </w:p>
-    <w:p>
-      <w:r>
-        <w:t xml:space="preserve">E) </w:t>
-      </w:r>
-      <w:proofErr w:type="gramStart"/>
-      <w:r>
-        <w:t>31 :</w:t>
-      </w:r>
-      <w:proofErr w:type="gramEnd"/>
-      <w:r>
-        <w:t xml:space="preserve"> a has pre-increment (++a) and </w:t>
+        <w:t xml:space="preserve"> considered only b`s current value when it is post increment which is 20. So calculation is 10+20 = 30</w:t>
+      </w:r>
+    </w:p>
+    <w:p>
+      <w:r>
+        <w:t xml:space="preserve">E) 31 : a has pre-increment (++a) and </w:t>
       </w:r>
       <w:r>
         <w:t>its current value goes to 11 b has post increment and program consider only previous value which is 20 so calculation is 11+20 = 31</w:t>
@@ -661,83 +563,26 @@
     </w:p>
     <w:p>
       <w:r>
+        <w:t>F) 30 : Both has post increment and program consider current value so calculation is 10+20. If we check the values of a and b with SOP</w:t>
+      </w:r>
+      <w:r>
+        <w:t xml:space="preserve"> after this operation</w:t>
+      </w:r>
+      <w:r>
+        <w:t xml:space="preserve"> it will indicate that a=11  and b=21</w:t>
+      </w:r>
+    </w:p>
+    <w:p>
+      <w:r>
+        <w:t>G) 32: Both has pre increment. So both values increment by 1 before calculation. So calculation is 11+21=32</w:t>
+      </w:r>
+    </w:p>
+    <w:p>
+      <w:r>
         <w:t xml:space="preserve">F) </w:t>
       </w:r>
-      <w:proofErr w:type="gramStart"/>
-      <w:r>
-        <w:t>30 :</w:t>
-      </w:r>
-      <w:proofErr w:type="gramEnd"/>
-      <w:r>
-        <w:t xml:space="preserve"> Both has post increment and program consider current value so calculation is 10+20. If we check the values of a and b with SOP</w:t>
-      </w:r>
-      <w:r>
-        <w:t xml:space="preserve"> after this operation</w:t>
-      </w:r>
-      <w:r>
-        <w:t xml:space="preserve"> it will indicate that a=</w:t>
-      </w:r>
-      <w:proofErr w:type="gramStart"/>
-      <w:r>
-        <w:t>11  and</w:t>
-      </w:r>
-      <w:proofErr w:type="gramEnd"/>
-      <w:r>
-        <w:t xml:space="preserve"> b=21</w:t>
-      </w:r>
-    </w:p>
-    <w:p>
-      <w:r>
-        <w:t xml:space="preserve">G) 32: </w:t>
-      </w:r>
-      <w:r>
-        <w:t xml:space="preserve">Both has </w:t>
-      </w:r>
-      <w:r>
-        <w:t>pre</w:t>
-      </w:r>
-      <w:r>
-        <w:t xml:space="preserve"> increment.</w:t>
-      </w:r>
-      <w:r>
-        <w:t xml:space="preserve"> </w:t>
-      </w:r>
-      <w:proofErr w:type="gramStart"/>
-      <w:r>
-        <w:t>So</w:t>
-      </w:r>
-      <w:proofErr w:type="gramEnd"/>
-      <w:r>
-        <w:t xml:space="preserve"> both values increment by 1 before calculation. </w:t>
-      </w:r>
-      <w:proofErr w:type="gramStart"/>
-      <w:r>
-        <w:t>So</w:t>
-      </w:r>
-      <w:proofErr w:type="gramEnd"/>
-      <w:r>
-        <w:t xml:space="preserve"> calculation is 11+21=32</w:t>
-      </w:r>
-    </w:p>
-    <w:p>
-      <w:r>
-        <w:t xml:space="preserve">F) </w:t>
-      </w:r>
-      <w:proofErr w:type="gramStart"/>
-      <w:r>
-        <w:t>31 :</w:t>
-      </w:r>
-      <w:proofErr w:type="gramEnd"/>
-      <w:r>
-        <w:t xml:space="preserve"> a has post increment and its only consider previous value before calculation. b has pre increment and its value became 21 before calculation. </w:t>
-      </w:r>
-      <w:proofErr w:type="gramStart"/>
-      <w:r>
-        <w:t>so</w:t>
-      </w:r>
-      <w:proofErr w:type="gramEnd"/>
-      <w:r>
-        <w:t xml:space="preserve"> calculation is 10 + 21 = 31</w:t>
+      <w:r>
+        <w:t>31 : a has post increment and its only consider previous value before calculation. b has pre increment and its value became 21 before calculation. so calculation is 10 + 21 = 31</w:t>
       </w:r>
     </w:p>
     <w:p/>
@@ -763,54 +608,22 @@
           <w:bCs/>
           <w:u w:val="single"/>
         </w:rPr>
-        <w:t>1</w:t>
-      </w:r>
-      <w:r>
-        <w:rPr>
-          <w:b/>
-          <w:bCs/>
-          <w:u w:val="single"/>
-        </w:rPr>
-        <w:t>1</w:t>
-      </w:r>
-    </w:p>
-    <w:p>
-      <w:r>
-        <w:t xml:space="preserve">12 - 4 * </w:t>
-      </w:r>
-      <w:proofErr w:type="gramStart"/>
-      <w:r>
-        <w:t>2 :</w:t>
-      </w:r>
-      <w:proofErr w:type="gramEnd"/>
-      <w:r>
-        <w:t xml:space="preserve"> 4</w:t>
-      </w:r>
-    </w:p>
-    <w:p>
-      <w:r>
-        <w:t xml:space="preserve">(12 - 4) * </w:t>
-      </w:r>
-      <w:proofErr w:type="gramStart"/>
-      <w:r>
-        <w:t>2 :</w:t>
-      </w:r>
-      <w:proofErr w:type="gramEnd"/>
-      <w:r>
-        <w:t xml:space="preserve"> 16</w:t>
-      </w:r>
-    </w:p>
-    <w:p>
-      <w:r>
-        <w:t>12 - (4 * 2</w:t>
-      </w:r>
-      <w:proofErr w:type="gramStart"/>
-      <w:r>
-        <w:t>) :</w:t>
-      </w:r>
-      <w:proofErr w:type="gramEnd"/>
-      <w:r>
-        <w:t xml:space="preserve"> 4</w:t>
+        <w:t>11</w:t>
+      </w:r>
+    </w:p>
+    <w:p>
+      <w:r>
+        <w:t>12 - 4 * 2 : 4</w:t>
+      </w:r>
+    </w:p>
+    <w:p>
+      <w:r>
+        <w:t>(12 - 4) * 2 : 16</w:t>
+      </w:r>
+    </w:p>
+    <w:p>
+      <w:r>
+        <w:t>12 - (4 * 2) : 4</w:t>
       </w:r>
     </w:p>
     <w:p>
@@ -838,16 +651,11 @@
           <w:numId w:val="3"/>
         </w:numPr>
       </w:pPr>
-      <w:proofErr w:type="gramStart"/>
       <w:r>
         <w:t>Parentheses</w:t>
       </w:r>
       <w:r>
-        <w:t>(</w:t>
-      </w:r>
-      <w:proofErr w:type="gramEnd"/>
-      <w:r>
-        <w:t>)</w:t>
+        <w:t>()</w:t>
       </w:r>
     </w:p>
     <w:p>
@@ -859,21 +667,7 @@
         </w:numPr>
       </w:pPr>
       <w:r>
-        <w:t>Prefix (</w:t>
-      </w:r>
-      <w:r>
-        <w:t>unary</w:t>
-      </w:r>
-      <w:r>
-        <w:t>) ++</w:t>
-      </w:r>
-      <w:proofErr w:type="gramStart"/>
-      <w:r>
-        <w:t>x,  -</w:t>
-      </w:r>
-      <w:proofErr w:type="gramEnd"/>
-      <w:r>
-        <w:t xml:space="preserve"> - x,  -x</w:t>
+        <w:t>Prefix (unary) ++x,  - - x,  -x</w:t>
       </w:r>
     </w:p>
     <w:p>
@@ -885,15 +679,7 @@
         </w:numPr>
       </w:pPr>
       <w:r>
-        <w:t>Postfix x+</w:t>
-      </w:r>
-      <w:proofErr w:type="gramStart"/>
-      <w:r>
-        <w:t>+ ,</w:t>
-      </w:r>
-      <w:proofErr w:type="gramEnd"/>
-      <w:r>
-        <w:t xml:space="preserve"> x - - </w:t>
+        <w:t xml:space="preserve">Postfix x++ , x - - </w:t>
       </w:r>
     </w:p>
     <w:p>
@@ -905,33 +691,10 @@
         </w:numPr>
       </w:pPr>
       <w:r>
-        <w:t>M</w:t>
-      </w:r>
-      <w:r>
-        <w:t>ultiplicative</w:t>
-      </w:r>
-      <w:r>
-        <w:t xml:space="preserve"> </w:t>
-      </w:r>
-      <w:r>
-        <w:t>*</w:t>
-      </w:r>
-      <w:r>
-        <w:t>,</w:t>
-      </w:r>
-      <w:r>
-        <w:t xml:space="preserve"> </w:t>
-      </w:r>
-      <w:proofErr w:type="gramStart"/>
-      <w:r>
-        <w:t xml:space="preserve">/ </w:t>
-      </w:r>
-      <w:r>
-        <w:t>,</w:t>
-      </w:r>
-      <w:proofErr w:type="gramEnd"/>
-      <w:r>
-        <w:t>%</w:t>
+        <w:t xml:space="preserve">Multiplicative </w:t>
+      </w:r>
+      <w:r>
+        <w:t>%,/,*</w:t>
       </w:r>
     </w:p>
     <w:p>
@@ -949,10 +712,7 @@
         <w:t>dditive</w:t>
       </w:r>
       <w:r>
-        <w:t xml:space="preserve"> </w:t>
-      </w:r>
-      <w:r>
-        <w:t>+ -</w:t>
+        <w:t xml:space="preserve"> + -</w:t>
       </w:r>
     </w:p>
     <w:p>
@@ -964,10 +724,7 @@
         </w:numPr>
       </w:pPr>
       <w:r>
-        <w:t>A</w:t>
-      </w:r>
-      <w:r>
-        <w:t>ssignment</w:t>
+        <w:t>Assignment</w:t>
       </w:r>
       <w:r>
         <w:t xml:space="preserve"> </w:t>
@@ -978,103 +735,66 @@
     </w:p>
     <w:p>
       <w:r>
-        <w:t xml:space="preserve">x= 12 - 4 * </w:t>
-      </w:r>
-      <w:proofErr w:type="gramStart"/>
-      <w:r>
-        <w:t>2</w:t>
-      </w:r>
-      <w:r>
-        <w:t xml:space="preserve">  :</w:t>
-      </w:r>
-      <w:proofErr w:type="gramEnd"/>
-      <w:r>
-        <w:t xml:space="preserve"> In this statement first operation is 4*2 and second operation is 12 -8. </w:t>
-      </w:r>
-      <w:proofErr w:type="gramStart"/>
-      <w:r>
-        <w:t>So</w:t>
-      </w:r>
-      <w:proofErr w:type="gramEnd"/>
-      <w:r>
-        <w:t xml:space="preserve"> answer is 4.</w:t>
-      </w:r>
-    </w:p>
-    <w:p>
-      <w:r>
-        <w:t xml:space="preserve">x= (12 - 4) * </w:t>
-      </w:r>
-      <w:proofErr w:type="gramStart"/>
-      <w:r>
-        <w:t>2</w:t>
-      </w:r>
-      <w:r>
-        <w:t xml:space="preserve"> :</w:t>
-      </w:r>
-      <w:proofErr w:type="gramEnd"/>
+        <w:rPr>
+          <w:b/>
+          <w:bCs/>
+        </w:rPr>
+        <w:t>x= 12 - 4 * 2  :</w:t>
+      </w:r>
+      <w:r>
+        <w:t xml:space="preserve"> In this statement first operation is 4*2 and second operation is 12 -8. So answer is 4.</w:t>
+      </w:r>
+    </w:p>
+    <w:p>
+      <w:r>
+        <w:rPr>
+          <w:b/>
+          <w:bCs/>
+        </w:rPr>
+        <w:t>x= (12 - 4) * 2 :</w:t>
+      </w:r>
+      <w:r>
+        <w:t xml:space="preserve"> In this statement first operation is</w:t>
+      </w:r>
+      <w:r>
+        <w:t xml:space="preserve"> inside</w:t>
+      </w:r>
       <w:r>
         <w:t xml:space="preserve"> </w:t>
       </w:r>
       <w:r>
-        <w:t>In this statement first operation is</w:t>
-      </w:r>
-      <w:r>
-        <w:t xml:space="preserve"> inside</w:t>
+        <w:t>Parentheses</w:t>
       </w:r>
       <w:r>
         <w:t xml:space="preserve"> </w:t>
       </w:r>
       <w:r>
-        <w:t>Parentheses</w:t>
+        <w:t xml:space="preserve">12-4 </w:t>
+      </w:r>
+      <w:r>
+        <w:t xml:space="preserve"> and second operation is</w:t>
       </w:r>
       <w:r>
         <w:t xml:space="preserve"> </w:t>
       </w:r>
       <w:r>
-        <w:t xml:space="preserve">12-4 </w:t>
-      </w:r>
-      <w:r>
-        <w:t xml:space="preserve"> and second operation is</w:t>
-      </w:r>
-      <w:r>
-        <w:t xml:space="preserve"> </w:t>
-      </w:r>
-      <w:r>
         <w:t>Multiplicative</w:t>
       </w:r>
       <w:r>
         <w:t xml:space="preserve"> 8*2</w:t>
       </w:r>
       <w:r>
-        <w:t xml:space="preserve">. </w:t>
-      </w:r>
-      <w:proofErr w:type="gramStart"/>
-      <w:r>
-        <w:t>So</w:t>
-      </w:r>
-      <w:proofErr w:type="gramEnd"/>
-      <w:r>
-        <w:t xml:space="preserve"> ans</w:t>
-      </w:r>
-      <w:r>
-        <w:t xml:space="preserve">wer is </w:t>
-      </w:r>
-      <w:r>
-        <w:t>16</w:t>
-      </w:r>
-    </w:p>
-    <w:p>
-      <w:r>
-        <w:t>x= 12 - (4 * 2</w:t>
-      </w:r>
-      <w:proofErr w:type="gramStart"/>
-      <w:r>
-        <w:t>)</w:t>
-      </w:r>
-      <w:r>
-        <w:t xml:space="preserve"> :</w:t>
-      </w:r>
-      <w:proofErr w:type="gramEnd"/>
+        <w:t>. So answer is 16</w:t>
+      </w:r>
+    </w:p>
+    <w:p>
+      <w:r>
+        <w:rPr>
+          <w:b/>
+          <w:bCs/>
+        </w:rPr>
+        <w:t>x= 12 - (4 * 2) :</w:t>
+      </w:r>
       <w:r>
         <w:t xml:space="preserve"> In this statement first operation is </w:t>
       </w:r>
@@ -1134,29 +854,1592 @@
           <w:bCs/>
           <w:u w:val="single"/>
         </w:rPr>
+        <w:t>12</w:t>
+      </w:r>
+    </w:p>
+    <w:p>
+      <w:r>
+        <w:rPr>
+          <w:b/>
+          <w:bCs/>
+        </w:rPr>
+        <w:t>x= 7 % 10 / 2 * 2</w:t>
+      </w:r>
+      <w:r>
+        <w:rPr>
+          <w:b/>
+          <w:bCs/>
+        </w:rPr>
+        <w:t xml:space="preserve"> :</w:t>
+      </w:r>
+      <w:r>
+        <w:t xml:space="preserve"> in this expression, first </w:t>
+      </w:r>
+      <w:r>
+        <w:t>executed</w:t>
+      </w:r>
+      <w:r>
+        <w:t xml:space="preserve"> modular operation 7%10 returns 7. Second operation is division 7/2. Since the final outcome is integer, answer is 3. Finally multifaction 3*2. So final answer is 6</w:t>
+      </w:r>
+    </w:p>
+    <w:p>
+      <w:r>
+        <w:rPr>
+          <w:b/>
+          <w:bCs/>
+        </w:rPr>
+        <w:t>x= 7 % (10 / 2) * 2</w:t>
+      </w:r>
+      <w:r>
+        <w:rPr>
+          <w:b/>
+          <w:bCs/>
+        </w:rPr>
+        <w:t xml:space="preserve"> : </w:t>
+      </w:r>
+      <w:r>
+        <w:t xml:space="preserve">in this expression, first </w:t>
+      </w:r>
+      <w:r>
+        <w:t>executed</w:t>
+      </w:r>
+      <w:r>
+        <w:t xml:space="preserve"> </w:t>
+      </w:r>
+      <w:r>
+        <w:t>Parentheses</w:t>
+      </w:r>
+      <w:r>
+        <w:t xml:space="preserve"> </w:t>
+      </w:r>
+      <w:r>
+        <w:t>(10/2)</w:t>
+      </w:r>
+      <w:r>
+        <w:t xml:space="preserve"> returns </w:t>
+      </w:r>
+      <w:r>
+        <w:t>5</w:t>
+      </w:r>
+      <w:r>
+        <w:t xml:space="preserve">. Second operation is </w:t>
+      </w:r>
+      <w:r>
+        <w:t>modular</w:t>
+      </w:r>
+      <w:r>
+        <w:t xml:space="preserve"> 7/</w:t>
+      </w:r>
+      <w:r>
+        <w:t>5 returns 2</w:t>
+      </w:r>
+      <w:r>
+        <w:t xml:space="preserve">. </w:t>
+      </w:r>
+      <w:r>
+        <w:t xml:space="preserve"> Finally,</w:t>
+      </w:r>
+      <w:r>
+        <w:t xml:space="preserve"> multifaction </w:t>
+      </w:r>
+      <w:r>
+        <w:t>2</w:t>
+      </w:r>
+      <w:r>
+        <w:t xml:space="preserve">*2. So final answer is </w:t>
+      </w:r>
+      <w:r>
+        <w:t>4.</w:t>
+      </w:r>
+    </w:p>
+    <w:p>
+      <w:r>
+        <w:rPr>
+          <w:b/>
+          <w:bCs/>
+        </w:rPr>
+        <w:t>x= 7 % 10 / (2 * 2)</w:t>
+      </w:r>
+      <w:r>
+        <w:rPr>
+          <w:b/>
+          <w:bCs/>
+        </w:rPr>
+        <w:t xml:space="preserve"> : </w:t>
+      </w:r>
+      <w:r>
+        <w:t>in this expression, first executed Parentheses (</w:t>
+      </w:r>
+      <w:r>
+        <w:t>2*</w:t>
+      </w:r>
+      <w:r>
+        <w:t xml:space="preserve">2) returns </w:t>
+      </w:r>
+      <w:r>
+        <w:t>4</w:t>
+      </w:r>
+      <w:r>
+        <w:t>. Second operation is modular 7/</w:t>
+      </w:r>
+      <w:r>
+        <w:t>10</w:t>
+      </w:r>
+      <w:r>
+        <w:t xml:space="preserve"> returns </w:t>
+      </w:r>
+      <w:r>
+        <w:t>7</w:t>
+      </w:r>
+      <w:r>
+        <w:t xml:space="preserve">.  Finally, </w:t>
+      </w:r>
+      <w:r>
+        <w:t>division</w:t>
+      </w:r>
+      <w:r>
+        <w:t xml:space="preserve"> </w:t>
+      </w:r>
+      <w:r>
+        <w:t>7/4</w:t>
+      </w:r>
+      <w:r>
+        <w:t xml:space="preserve">. </w:t>
+      </w:r>
+      <w:r>
+        <w:t>Since the final outcome is integer</w:t>
+      </w:r>
+      <w:r>
+        <w:t>, answer is 1</w:t>
+      </w:r>
+      <w:r>
+        <w:t>.</w:t>
+      </w:r>
+    </w:p>
+    <w:p>
+      <w:r>
+        <w:rPr>
+          <w:b/>
+          <w:bCs/>
+        </w:rPr>
+        <w:t>x= 7 % (10 / (2 * 2))</w:t>
+      </w:r>
+      <w:r>
+        <w:rPr>
+          <w:b/>
+          <w:bCs/>
+        </w:rPr>
+        <w:t xml:space="preserve"> :</w:t>
+      </w:r>
+      <w:r>
+        <w:rPr>
+          <w:b/>
+          <w:bCs/>
+        </w:rPr>
+        <w:t xml:space="preserve"> </w:t>
+      </w:r>
+      <w:r>
+        <w:t>in this expression, first executed Parentheses (2*2) returns 4</w:t>
+      </w:r>
+      <w:r>
+        <w:t xml:space="preserve"> &amp; (10/4) returns 2</w:t>
+      </w:r>
+      <w:r>
+        <w:t>. Second operation is modular 7/</w:t>
+      </w:r>
+      <w:r>
+        <w:t>2</w:t>
+      </w:r>
+      <w:r>
+        <w:t xml:space="preserve"> returns </w:t>
+      </w:r>
+      <w:r>
         <w:t>1</w:t>
       </w:r>
       <w:r>
-        <w:rPr>
-          <w:b/>
-          <w:bCs/>
-          <w:u w:val="single"/>
-        </w:rPr>
-        <w:t>2</w:t>
-      </w:r>
-    </w:p>
-    <w:p>
-      <w:pPr>
-        <w:rPr>
-          <w:b/>
-          <w:bCs/>
-          <w:u w:val="single"/>
-        </w:rPr>
-      </w:pPr>
+        <w:t>.</w:t>
+      </w:r>
+      <w:r>
+        <w:t xml:space="preserve"> So</w:t>
+      </w:r>
+      <w:r>
+        <w:t xml:space="preserve"> final answer is </w:t>
+      </w:r>
+      <w:r>
+        <w:t>1.</w:t>
+      </w:r>
+    </w:p>
+    <w:p>
+      <w:r>
+        <w:rPr>
+          <w:b/>
+          <w:bCs/>
+        </w:rPr>
+        <w:t>x= 7 % ((10 / 2) * 2)</w:t>
+      </w:r>
+      <w:r>
+        <w:rPr>
+          <w:b/>
+          <w:bCs/>
+        </w:rPr>
+        <w:t xml:space="preserve"> : </w:t>
+      </w:r>
+      <w:r>
+        <w:t>in this expression, first executed Parentheses (</w:t>
+      </w:r>
+      <w:r>
+        <w:t>10/</w:t>
+      </w:r>
+      <w:r>
+        <w:t xml:space="preserve">2) returns </w:t>
+      </w:r>
+      <w:r>
+        <w:t>5</w:t>
+      </w:r>
+      <w:r>
+        <w:t xml:space="preserve"> &amp; (</w:t>
+      </w:r>
+      <w:r>
+        <w:t>5*2</w:t>
+      </w:r>
+      <w:r>
+        <w:t xml:space="preserve">) returns </w:t>
+      </w:r>
+      <w:r>
+        <w:t>10</w:t>
+      </w:r>
+      <w:r>
+        <w:t>. Second operation is modular 7/</w:t>
+      </w:r>
+      <w:r>
+        <w:t>10</w:t>
+      </w:r>
+      <w:r>
+        <w:t xml:space="preserve"> returns </w:t>
+      </w:r>
+      <w:r>
+        <w:t>7</w:t>
+      </w:r>
+      <w:r>
+        <w:t xml:space="preserve">. So final answer is </w:t>
+      </w:r>
+      <w:r>
+        <w:t>7</w:t>
+      </w:r>
+      <w:r>
+        <w:t>.</w:t>
+      </w:r>
+    </w:p>
+    <w:p>
+      <w:pPr>
+        <w:rPr>
+          <w:b/>
+          <w:bCs/>
+          <w:u w:val="single"/>
+        </w:rPr>
+      </w:pPr>
+    </w:p>
+    <w:p>
+      <w:pPr>
+        <w:rPr>
+          <w:b/>
+          <w:bCs/>
+          <w:u w:val="single"/>
+        </w:rPr>
+      </w:pPr>
+      <w:r>
+        <w:rPr>
+          <w:b/>
+          <w:bCs/>
+          <w:u w:val="single"/>
+        </w:rPr>
+        <w:t>Question 1</w:t>
+      </w:r>
+      <w:r>
+        <w:rPr>
+          <w:b/>
+          <w:bCs/>
+          <w:u w:val="single"/>
+        </w:rPr>
+        <w:t>3</w:t>
+      </w:r>
+    </w:p>
+    <w:p>
+      <w:r>
+        <w:t>import java.util.*;</w:t>
+      </w:r>
+    </w:p>
+    <w:p>
+      <w:r>
+        <w:t>class Example {</w:t>
+      </w:r>
+    </w:p>
+    <w:p>
+      <w:r>
+        <w:tab/>
+        <w:t>public static void main(String asrg[]) {</w:t>
+      </w:r>
+    </w:p>
+    <w:p>
+      <w:r>
+        <w:tab/>
+      </w:r>
+      <w:r>
+        <w:tab/>
+        <w:t>Scanner input = new Scanner(System.in);</w:t>
+      </w:r>
+    </w:p>
+    <w:p>
+      <w:r>
+        <w:tab/>
+      </w:r>
+      <w:r>
+        <w:tab/>
+        <w:t>System.out.print("Enter dividend X: ");</w:t>
+      </w:r>
+    </w:p>
+    <w:p>
+      <w:r>
+        <w:tab/>
+      </w:r>
+      <w:r>
+        <w:tab/>
+        <w:t>int p = input.nextInt();</w:t>
+      </w:r>
+    </w:p>
+    <w:p>
+      <w:r>
+        <w:tab/>
+      </w:r>
+      <w:r>
+        <w:tab/>
+        <w:t>System.out.print("Enter divisor Y: ");</w:t>
+      </w:r>
+    </w:p>
+    <w:p>
+      <w:r>
+        <w:tab/>
+      </w:r>
+      <w:r>
+        <w:tab/>
+        <w:t>int q = input.nextInt();</w:t>
+      </w:r>
+    </w:p>
+    <w:p>
+      <w:r>
+        <w:tab/>
+      </w:r>
+      <w:r>
+        <w:tab/>
+      </w:r>
+    </w:p>
+    <w:p>
+      <w:r>
+        <w:tab/>
+      </w:r>
+      <w:r>
+        <w:tab/>
+        <w:t>//Quotient Calculation</w:t>
+      </w:r>
+    </w:p>
+    <w:p>
+      <w:r>
+        <w:tab/>
+      </w:r>
+      <w:r>
+        <w:tab/>
+        <w:t>int r = p/q;</w:t>
+      </w:r>
+    </w:p>
+    <w:p>
+      <w:r>
+        <w:tab/>
+      </w:r>
+      <w:r>
+        <w:tab/>
+        <w:t>System.out.println("Quotient of X / Y is "+r);</w:t>
+      </w:r>
+    </w:p>
+    <w:p>
+      <w:r>
+        <w:tab/>
+      </w:r>
+      <w:r>
+        <w:tab/>
+        <w:t>//Remainder Calculation</w:t>
+      </w:r>
+    </w:p>
+    <w:p>
+      <w:r>
+        <w:tab/>
+      </w:r>
+      <w:r>
+        <w:tab/>
+        <w:t>int s = p%q;</w:t>
+      </w:r>
+    </w:p>
+    <w:p>
+      <w:r>
+        <w:tab/>
+      </w:r>
+      <w:r>
+        <w:tab/>
+        <w:t>System.out.println("Remainder of X / Y is "+s);</w:t>
+      </w:r>
+    </w:p>
+    <w:p>
+      <w:r>
+        <w:tab/>
+        <w:t>}</w:t>
+      </w:r>
+    </w:p>
+    <w:p>
+      <w:r>
+        <w:t>}</w:t>
+      </w:r>
+      <w:r>
+        <w:br w:type="page"/>
+      </w:r>
+    </w:p>
+    <w:p>
+      <w:pPr>
+        <w:rPr>
+          <w:b/>
+          <w:bCs/>
+          <w:u w:val="single"/>
+        </w:rPr>
+      </w:pPr>
+      <w:r>
+        <w:rPr>
+          <w:b/>
+          <w:bCs/>
+          <w:u w:val="single"/>
+        </w:rPr>
+        <w:lastRenderedPageBreak/>
+        <w:t>Question 1</w:t>
+      </w:r>
+      <w:r>
+        <w:rPr>
+          <w:b/>
+          <w:bCs/>
+          <w:u w:val="single"/>
+        </w:rPr>
+        <w:t>4</w:t>
+      </w:r>
+    </w:p>
+    <w:p>
+      <w:pPr>
+        <w:spacing w:line="240" w:lineRule="auto"/>
+      </w:pPr>
+      <w:r>
+        <w:t>import java.util.*;</w:t>
+      </w:r>
+    </w:p>
+    <w:p>
+      <w:pPr>
+        <w:spacing w:line="240" w:lineRule="auto"/>
+      </w:pPr>
+      <w:r>
+        <w:t>class Example {</w:t>
+      </w:r>
+    </w:p>
+    <w:p>
+      <w:pPr>
+        <w:spacing w:line="240" w:lineRule="auto"/>
+      </w:pPr>
+      <w:r>
+        <w:tab/>
+        <w:t>public static void main(String asrg[]) {</w:t>
+      </w:r>
+    </w:p>
+    <w:p>
+      <w:pPr>
+        <w:spacing w:line="240" w:lineRule="auto"/>
+      </w:pPr>
+      <w:r>
+        <w:tab/>
+      </w:r>
+      <w:r>
+        <w:tab/>
+        <w:t>Scanner input = new Scanner(System.in);</w:t>
+      </w:r>
+    </w:p>
+    <w:p>
+      <w:pPr>
+        <w:spacing w:line="240" w:lineRule="auto"/>
+      </w:pPr>
+      <w:r>
+        <w:tab/>
+      </w:r>
+      <w:r>
+        <w:tab/>
+        <w:t>System.out.print("Enter First Number: ");</w:t>
+      </w:r>
+    </w:p>
+    <w:p>
+      <w:pPr>
+        <w:spacing w:line="240" w:lineRule="auto"/>
+      </w:pPr>
+      <w:r>
+        <w:tab/>
+      </w:r>
+      <w:r>
+        <w:tab/>
+        <w:t>double p = input.nextInt();</w:t>
+      </w:r>
+    </w:p>
+    <w:p>
+      <w:pPr>
+        <w:spacing w:line="240" w:lineRule="auto"/>
+      </w:pPr>
+      <w:r>
+        <w:tab/>
+      </w:r>
+      <w:r>
+        <w:tab/>
+        <w:t>System.out.print("Enter Second Number: ");</w:t>
+      </w:r>
+    </w:p>
+    <w:p>
+      <w:pPr>
+        <w:spacing w:line="240" w:lineRule="auto"/>
+      </w:pPr>
+      <w:r>
+        <w:tab/>
+      </w:r>
+      <w:r>
+        <w:tab/>
+        <w:t>double q = input.nextInt();</w:t>
+      </w:r>
+    </w:p>
+    <w:p>
+      <w:pPr>
+        <w:spacing w:line="240" w:lineRule="auto"/>
+      </w:pPr>
+      <w:r>
+        <w:tab/>
+      </w:r>
+      <w:r>
+        <w:tab/>
+      </w:r>
+    </w:p>
+    <w:p>
+      <w:pPr>
+        <w:spacing w:line="240" w:lineRule="auto"/>
+      </w:pPr>
+      <w:r>
+        <w:tab/>
+      </w:r>
+      <w:r>
+        <w:tab/>
+        <w:t>//Addition Calculation</w:t>
+      </w:r>
+    </w:p>
+    <w:p>
+      <w:pPr>
+        <w:spacing w:line="240" w:lineRule="auto"/>
+      </w:pPr>
+      <w:r>
+        <w:tab/>
+      </w:r>
+      <w:r>
+        <w:tab/>
+        <w:t>double r = p+q;</w:t>
+      </w:r>
+    </w:p>
+    <w:p>
+      <w:pPr>
+        <w:spacing w:line="240" w:lineRule="auto"/>
+      </w:pPr>
+      <w:r>
+        <w:tab/>
+      </w:r>
+      <w:r>
+        <w:tab/>
+        <w:t>System.out.println(" X + Y = "+r);</w:t>
+      </w:r>
+    </w:p>
+    <w:p>
+      <w:pPr>
+        <w:spacing w:line="240" w:lineRule="auto"/>
+      </w:pPr>
+      <w:r>
+        <w:tab/>
+      </w:r>
+      <w:r>
+        <w:tab/>
+      </w:r>
+    </w:p>
+    <w:p>
+      <w:pPr>
+        <w:spacing w:line="240" w:lineRule="auto"/>
+      </w:pPr>
+      <w:r>
+        <w:tab/>
+      </w:r>
+      <w:r>
+        <w:tab/>
+        <w:t>//Multification Calculation</w:t>
+      </w:r>
+    </w:p>
+    <w:p>
+      <w:pPr>
+        <w:spacing w:line="240" w:lineRule="auto"/>
+      </w:pPr>
+      <w:r>
+        <w:tab/>
+      </w:r>
+      <w:r>
+        <w:tab/>
+        <w:t>double s = p*q;</w:t>
+      </w:r>
+    </w:p>
+    <w:p>
+      <w:pPr>
+        <w:spacing w:line="240" w:lineRule="auto"/>
+      </w:pPr>
+      <w:r>
+        <w:tab/>
+      </w:r>
+      <w:r>
+        <w:tab/>
+        <w:t>System.out.println(" X * Y = "+s);</w:t>
+      </w:r>
+    </w:p>
+    <w:p>
+      <w:pPr>
+        <w:spacing w:line="240" w:lineRule="auto"/>
+      </w:pPr>
+      <w:r>
+        <w:tab/>
+      </w:r>
+      <w:r>
+        <w:tab/>
+      </w:r>
+    </w:p>
+    <w:p>
+      <w:pPr>
+        <w:spacing w:line="240" w:lineRule="auto"/>
+      </w:pPr>
+      <w:r>
+        <w:tab/>
+      </w:r>
+      <w:r>
+        <w:tab/>
+        <w:t>//Subtraction Calculation</w:t>
+      </w:r>
+    </w:p>
+    <w:p>
+      <w:pPr>
+        <w:spacing w:line="240" w:lineRule="auto"/>
+      </w:pPr>
+      <w:r>
+        <w:tab/>
+      </w:r>
+      <w:r>
+        <w:tab/>
+        <w:t>double t = p-q;</w:t>
+      </w:r>
+    </w:p>
+    <w:p>
+      <w:pPr>
+        <w:spacing w:line="240" w:lineRule="auto"/>
+      </w:pPr>
+      <w:r>
+        <w:tab/>
+      </w:r>
+      <w:r>
+        <w:tab/>
+        <w:t>System.out.println(" X - Y = "+t);</w:t>
+      </w:r>
+    </w:p>
+    <w:p>
+      <w:pPr>
+        <w:spacing w:line="240" w:lineRule="auto"/>
+      </w:pPr>
+      <w:r>
+        <w:tab/>
+      </w:r>
+      <w:r>
+        <w:tab/>
+      </w:r>
+    </w:p>
+    <w:p>
+      <w:pPr>
+        <w:spacing w:line="240" w:lineRule="auto"/>
+      </w:pPr>
+      <w:r>
+        <w:tab/>
+      </w:r>
+      <w:r>
+        <w:tab/>
+        <w:t>//Division Calculation</w:t>
+      </w:r>
+    </w:p>
+    <w:p>
+      <w:pPr>
+        <w:spacing w:line="240" w:lineRule="auto"/>
+      </w:pPr>
+      <w:r>
+        <w:tab/>
+      </w:r>
+      <w:r>
+        <w:tab/>
+        <w:t>double u = p/q;</w:t>
+      </w:r>
+    </w:p>
+    <w:p>
+      <w:pPr>
+        <w:spacing w:line="240" w:lineRule="auto"/>
+      </w:pPr>
+      <w:r>
+        <w:tab/>
+      </w:r>
+      <w:r>
+        <w:tab/>
+        <w:t>System.out.println(" X / Y = "+u);</w:t>
+      </w:r>
+    </w:p>
+    <w:p>
+      <w:pPr>
+        <w:spacing w:line="240" w:lineRule="auto"/>
+      </w:pPr>
+      <w:r>
+        <w:tab/>
+      </w:r>
+      <w:r>
+        <w:tab/>
+      </w:r>
+    </w:p>
+    <w:p>
+      <w:pPr>
+        <w:spacing w:line="240" w:lineRule="auto"/>
+      </w:pPr>
+      <w:r>
+        <w:tab/>
+      </w:r>
+      <w:r>
+        <w:tab/>
+        <w:t>//Reminder Calculation</w:t>
+      </w:r>
+    </w:p>
+    <w:p>
+      <w:pPr>
+        <w:spacing w:line="240" w:lineRule="auto"/>
+      </w:pPr>
+      <w:r>
+        <w:tab/>
+      </w:r>
+      <w:r>
+        <w:tab/>
+        <w:t>double v = p%q;</w:t>
+      </w:r>
+    </w:p>
+    <w:p>
+      <w:pPr>
+        <w:spacing w:line="240" w:lineRule="auto"/>
+      </w:pPr>
+      <w:r>
+        <w:tab/>
+      </w:r>
+      <w:r>
+        <w:tab/>
+        <w:t>System.out.println(" X % Y = "+v);</w:t>
+      </w:r>
+    </w:p>
+    <w:p>
+      <w:pPr>
+        <w:spacing w:line="240" w:lineRule="auto"/>
+      </w:pPr>
+      <w:r>
+        <w:tab/>
+        <w:t>}</w:t>
+      </w:r>
+    </w:p>
+    <w:p>
+      <w:pPr>
+        <w:spacing w:line="240" w:lineRule="auto"/>
+      </w:pPr>
+      <w:r>
+        <w:t>}</w:t>
+      </w:r>
+    </w:p>
+    <w:p>
+      <w:r>
+        <w:br w:type="page"/>
+      </w:r>
+    </w:p>
+    <w:p>
+      <w:pPr>
+        <w:spacing w:line="240" w:lineRule="auto"/>
+        <w:rPr>
+          <w:b/>
+          <w:bCs/>
+          <w:u w:val="single"/>
+        </w:rPr>
+      </w:pPr>
+      <w:r>
+        <w:rPr>
+          <w:b/>
+          <w:bCs/>
+          <w:u w:val="single"/>
+        </w:rPr>
+        <w:lastRenderedPageBreak/>
+        <w:t>Question 1</w:t>
+      </w:r>
+      <w:r>
+        <w:rPr>
+          <w:b/>
+          <w:bCs/>
+          <w:u w:val="single"/>
+        </w:rPr>
+        <w:t>5</w:t>
+      </w:r>
+    </w:p>
+    <w:p>
+      <w:pPr>
+        <w:spacing w:line="240" w:lineRule="auto"/>
+      </w:pPr>
+      <w:r>
+        <w:t>import java.util.*;</w:t>
+      </w:r>
+    </w:p>
+    <w:p>
+      <w:pPr>
+        <w:spacing w:line="240" w:lineRule="auto"/>
+      </w:pPr>
+    </w:p>
+    <w:p>
+      <w:pPr>
+        <w:spacing w:line="240" w:lineRule="auto"/>
+      </w:pPr>
+      <w:r>
+        <w:t>class Example {</w:t>
+      </w:r>
+    </w:p>
+    <w:p>
+      <w:pPr>
+        <w:spacing w:line="240" w:lineRule="auto"/>
+      </w:pPr>
+      <w:r>
+        <w:tab/>
+        <w:t>public static void main(String asrg[]) {</w:t>
+      </w:r>
+    </w:p>
+    <w:p>
+      <w:pPr>
+        <w:spacing w:line="240" w:lineRule="auto"/>
+      </w:pPr>
+      <w:r>
+        <w:tab/>
+      </w:r>
+      <w:r>
+        <w:tab/>
+        <w:t>Scanner input = new Scanner(System.in);</w:t>
+      </w:r>
+    </w:p>
+    <w:p>
+      <w:pPr>
+        <w:spacing w:line="240" w:lineRule="auto"/>
+      </w:pPr>
+      <w:r>
+        <w:tab/>
+      </w:r>
+      <w:r>
+        <w:tab/>
+        <w:t>double pi = 3.141;</w:t>
+      </w:r>
+    </w:p>
+    <w:p>
+      <w:pPr>
+        <w:spacing w:line="240" w:lineRule="auto"/>
+      </w:pPr>
+    </w:p>
+    <w:p>
+      <w:pPr>
+        <w:spacing w:line="240" w:lineRule="auto"/>
+      </w:pPr>
+      <w:r>
+        <w:tab/>
+      </w:r>
+      <w:r>
+        <w:tab/>
+        <w:t>System.out.print(" Enter redius of the circle: ");</w:t>
+      </w:r>
+    </w:p>
+    <w:p>
+      <w:pPr>
+        <w:spacing w:line="240" w:lineRule="auto"/>
+      </w:pPr>
+      <w:r>
+        <w:tab/>
+      </w:r>
+      <w:r>
+        <w:tab/>
+        <w:t>double redius = input.nextInt();</w:t>
+      </w:r>
+    </w:p>
+    <w:p>
+      <w:pPr>
+        <w:spacing w:line="240" w:lineRule="auto"/>
+      </w:pPr>
+      <w:r>
+        <w:tab/>
+      </w:r>
+      <w:r>
+        <w:tab/>
+      </w:r>
+    </w:p>
+    <w:p>
+      <w:pPr>
+        <w:spacing w:line="240" w:lineRule="auto"/>
+      </w:pPr>
+      <w:r>
+        <w:tab/>
+      </w:r>
+      <w:r>
+        <w:tab/>
+        <w:t>//Addition Calculation</w:t>
+      </w:r>
+    </w:p>
+    <w:p>
+      <w:pPr>
+        <w:spacing w:line="240" w:lineRule="auto"/>
+      </w:pPr>
+      <w:r>
+        <w:tab/>
+      </w:r>
+      <w:r>
+        <w:tab/>
+        <w:t>double area = pi*(redius*redius);</w:t>
+      </w:r>
+    </w:p>
+    <w:p>
+      <w:pPr>
+        <w:spacing w:line="240" w:lineRule="auto"/>
+      </w:pPr>
+      <w:r>
+        <w:tab/>
+      </w:r>
+      <w:r>
+        <w:tab/>
+        <w:t>System.out.println(" Area of the circle = "+area);</w:t>
+      </w:r>
+    </w:p>
+    <w:p>
+      <w:pPr>
+        <w:spacing w:line="240" w:lineRule="auto"/>
+      </w:pPr>
+      <w:r>
+        <w:tab/>
+      </w:r>
+      <w:r>
+        <w:tab/>
+      </w:r>
+    </w:p>
+    <w:p>
+      <w:pPr>
+        <w:spacing w:line="240" w:lineRule="auto"/>
+      </w:pPr>
+      <w:r>
+        <w:tab/>
+      </w:r>
+      <w:r>
+        <w:tab/>
+        <w:t>//</w:t>
+      </w:r>
+      <w:r>
+        <w:t>Multifaction</w:t>
+      </w:r>
+      <w:r>
+        <w:t xml:space="preserve"> Calculation</w:t>
+      </w:r>
+    </w:p>
+    <w:p>
+      <w:pPr>
+        <w:spacing w:line="240" w:lineRule="auto"/>
+      </w:pPr>
+      <w:r>
+        <w:tab/>
+      </w:r>
+      <w:r>
+        <w:tab/>
+        <w:t>double perimeter = 2*pi*redius;</w:t>
+      </w:r>
+    </w:p>
+    <w:p>
+      <w:pPr>
+        <w:spacing w:line="240" w:lineRule="auto"/>
+      </w:pPr>
+      <w:r>
+        <w:tab/>
+      </w:r>
+      <w:r>
+        <w:tab/>
+        <w:t>System.out.println(" perimeter of the circle = "+perimeter);</w:t>
+      </w:r>
+    </w:p>
+    <w:p>
+      <w:pPr>
+        <w:spacing w:line="240" w:lineRule="auto"/>
+      </w:pPr>
+      <w:r>
+        <w:tab/>
+      </w:r>
+      <w:r>
+        <w:tab/>
+      </w:r>
+    </w:p>
+    <w:p>
+      <w:pPr>
+        <w:spacing w:line="240" w:lineRule="auto"/>
+      </w:pPr>
+      <w:r>
+        <w:tab/>
+        <w:t>}</w:t>
+      </w:r>
+    </w:p>
+    <w:p>
+      <w:pPr>
+        <w:spacing w:line="240" w:lineRule="auto"/>
+      </w:pPr>
+      <w:r>
+        <w:t>}</w:t>
+      </w:r>
+    </w:p>
+    <w:p>
+      <w:r>
+        <w:br w:type="page"/>
+      </w:r>
+    </w:p>
+    <w:p>
+      <w:pPr>
+        <w:spacing w:line="240" w:lineRule="auto"/>
+        <w:rPr>
+          <w:b/>
+          <w:bCs/>
+          <w:u w:val="single"/>
+        </w:rPr>
+      </w:pPr>
+      <w:r>
+        <w:rPr>
+          <w:b/>
+          <w:bCs/>
+          <w:u w:val="single"/>
+        </w:rPr>
+        <w:lastRenderedPageBreak/>
+        <w:t>Question 1</w:t>
+      </w:r>
+      <w:r>
+        <w:rPr>
+          <w:b/>
+          <w:bCs/>
+          <w:u w:val="single"/>
+        </w:rPr>
+        <w:t>6</w:t>
+      </w:r>
+    </w:p>
+    <w:p>
+      <w:pPr>
+        <w:spacing w:line="240" w:lineRule="auto"/>
+      </w:pPr>
+      <w:r>
+        <w:t>import java.util.*;</w:t>
+      </w:r>
+    </w:p>
+    <w:p>
+      <w:pPr>
+        <w:spacing w:line="240" w:lineRule="auto"/>
+      </w:pPr>
+      <w:r>
+        <w:t>class Example {</w:t>
+      </w:r>
+    </w:p>
+    <w:p>
+      <w:pPr>
+        <w:spacing w:line="240" w:lineRule="auto"/>
+      </w:pPr>
+      <w:r>
+        <w:tab/>
+        <w:t>public static void main(String asrg[]) {</w:t>
+      </w:r>
+    </w:p>
+    <w:p>
+      <w:pPr>
+        <w:spacing w:line="240" w:lineRule="auto"/>
+      </w:pPr>
+      <w:r>
+        <w:tab/>
+      </w:r>
+      <w:r>
+        <w:tab/>
+        <w:t>Scanner input = new Scanner(System.in);</w:t>
+      </w:r>
+    </w:p>
+    <w:p>
+      <w:pPr>
+        <w:spacing w:line="240" w:lineRule="auto"/>
+      </w:pPr>
+      <w:r>
+        <w:tab/>
+      </w:r>
+      <w:r>
+        <w:tab/>
+        <w:t>System.out.print(" Enter Price of the Product : ");</w:t>
+      </w:r>
+    </w:p>
+    <w:p>
+      <w:pPr>
+        <w:spacing w:line="240" w:lineRule="auto"/>
+      </w:pPr>
+      <w:r>
+        <w:tab/>
+      </w:r>
+      <w:r>
+        <w:tab/>
+        <w:t>double price = input.nextInt();</w:t>
+      </w:r>
+    </w:p>
+    <w:p>
+      <w:pPr>
+        <w:spacing w:line="240" w:lineRule="auto"/>
+      </w:pPr>
+      <w:r>
+        <w:tab/>
+      </w:r>
+      <w:r>
+        <w:tab/>
+        <w:t xml:space="preserve">System.out.print(" Enter Discount of the Product </w:t>
+      </w:r>
+      <w:r>
+        <w:t>%</w:t>
+      </w:r>
+      <w:r>
+        <w:t xml:space="preserve"> </w:t>
+      </w:r>
+      <w:r>
+        <w:t>: ");</w:t>
+      </w:r>
+    </w:p>
+    <w:p>
+      <w:pPr>
+        <w:spacing w:line="240" w:lineRule="auto"/>
+      </w:pPr>
+      <w:r>
+        <w:tab/>
+      </w:r>
+      <w:r>
+        <w:tab/>
+        <w:t>double discount = input.nextInt();</w:t>
+      </w:r>
+    </w:p>
+    <w:p>
+      <w:pPr>
+        <w:spacing w:line="240" w:lineRule="auto"/>
+      </w:pPr>
+      <w:r>
+        <w:tab/>
+      </w:r>
+      <w:r>
+        <w:tab/>
+      </w:r>
+    </w:p>
+    <w:p>
+      <w:pPr>
+        <w:spacing w:line="240" w:lineRule="auto"/>
+      </w:pPr>
+      <w:r>
+        <w:tab/>
+      </w:r>
+      <w:r>
+        <w:tab/>
+        <w:t>//Discount Calculation</w:t>
+      </w:r>
+    </w:p>
+    <w:p>
+      <w:pPr>
+        <w:spacing w:line="240" w:lineRule="auto"/>
+      </w:pPr>
+      <w:r>
+        <w:tab/>
+      </w:r>
+      <w:r>
+        <w:tab/>
+        <w:t>double disCal = price * (discount/100);</w:t>
+      </w:r>
+    </w:p>
+    <w:p>
+      <w:pPr>
+        <w:spacing w:line="240" w:lineRule="auto"/>
+      </w:pPr>
+      <w:r>
+        <w:tab/>
+      </w:r>
+      <w:r>
+        <w:tab/>
+        <w:t>System.out.println(" Discount is : "+disCal);</w:t>
+      </w:r>
+    </w:p>
+    <w:p>
+      <w:pPr>
+        <w:spacing w:line="240" w:lineRule="auto"/>
+      </w:pPr>
+      <w:r>
+        <w:tab/>
+        <w:t>}</w:t>
+      </w:r>
+    </w:p>
+    <w:p>
+      <w:pPr>
+        <w:spacing w:line="240" w:lineRule="auto"/>
+      </w:pPr>
+      <w:r>
+        <w:t>}</w:t>
+      </w:r>
+    </w:p>
+    <w:p>
+      <w:pPr>
+        <w:spacing w:line="240" w:lineRule="auto"/>
+        <w:rPr>
+          <w:b/>
+          <w:bCs/>
+          <w:u w:val="single"/>
+        </w:rPr>
+      </w:pPr>
+      <w:r>
+        <w:rPr>
+          <w:b/>
+          <w:bCs/>
+          <w:u w:val="single"/>
+        </w:rPr>
+        <w:t>Question 1</w:t>
+      </w:r>
+      <w:r>
+        <w:rPr>
+          <w:b/>
+          <w:bCs/>
+          <w:u w:val="single"/>
+        </w:rPr>
+        <w:t>7</w:t>
+      </w:r>
+    </w:p>
+    <w:p>
+      <w:pPr>
+        <w:spacing w:line="240" w:lineRule="auto"/>
+      </w:pPr>
+      <w:r>
+        <w:t>import java.util.*;</w:t>
+      </w:r>
+    </w:p>
+    <w:p>
+      <w:pPr>
+        <w:spacing w:line="240" w:lineRule="auto"/>
+      </w:pPr>
+    </w:p>
+    <w:p>
+      <w:pPr>
+        <w:spacing w:line="240" w:lineRule="auto"/>
+      </w:pPr>
+      <w:r>
+        <w:t>class Example {</w:t>
+      </w:r>
+    </w:p>
+    <w:p>
+      <w:pPr>
+        <w:spacing w:line="240" w:lineRule="auto"/>
+      </w:pPr>
+      <w:r>
+        <w:tab/>
+        <w:t>public static void main(String asrg[]) {</w:t>
+      </w:r>
+    </w:p>
+    <w:p>
+      <w:pPr>
+        <w:spacing w:line="240" w:lineRule="auto"/>
+      </w:pPr>
+      <w:r>
+        <w:tab/>
+      </w:r>
+      <w:r>
+        <w:tab/>
+        <w:t>Scanner input = new Scanner(System.in);</w:t>
+      </w:r>
+    </w:p>
+    <w:p>
+      <w:pPr>
+        <w:spacing w:line="240" w:lineRule="auto"/>
+      </w:pPr>
+      <w:r>
+        <w:tab/>
+      </w:r>
+      <w:r>
+        <w:tab/>
+        <w:t>double taxRate = 0.15;</w:t>
+      </w:r>
+    </w:p>
+    <w:p>
+      <w:pPr>
+        <w:spacing w:line="240" w:lineRule="auto"/>
+      </w:pPr>
+      <w:r>
+        <w:tab/>
+      </w:r>
+      <w:r>
+        <w:tab/>
+        <w:t>System.out.print(" Enter the total amount of purchase Rs : ");</w:t>
+      </w:r>
+    </w:p>
+    <w:p>
+      <w:pPr>
+        <w:spacing w:line="240" w:lineRule="auto"/>
+      </w:pPr>
+      <w:r>
+        <w:tab/>
+      </w:r>
+      <w:r>
+        <w:tab/>
+        <w:t>double totAmount = input.nextInt();</w:t>
+      </w:r>
+    </w:p>
+    <w:p>
+      <w:pPr>
+        <w:spacing w:line="240" w:lineRule="auto"/>
+      </w:pPr>
+      <w:r>
+        <w:tab/>
+      </w:r>
+    </w:p>
+    <w:p>
+      <w:pPr>
+        <w:spacing w:line="240" w:lineRule="auto"/>
+      </w:pPr>
+      <w:r>
+        <w:tab/>
+      </w:r>
+      <w:r>
+        <w:tab/>
+        <w:t>//Tax Calculation</w:t>
+      </w:r>
+    </w:p>
+    <w:p>
+      <w:pPr>
+        <w:spacing w:line="240" w:lineRule="auto"/>
+      </w:pPr>
+      <w:r>
+        <w:tab/>
+      </w:r>
+      <w:r>
+        <w:tab/>
+        <w:t>double taxCal = totAmount * taxRate;</w:t>
+      </w:r>
+    </w:p>
+    <w:p>
+      <w:pPr>
+        <w:spacing w:line="240" w:lineRule="auto"/>
+      </w:pPr>
+      <w:r>
+        <w:tab/>
+      </w:r>
+      <w:r>
+        <w:tab/>
+        <w:t>System.out.println(" Discount is Rs : "+taxCal);</w:t>
+      </w:r>
+      <w:r>
+        <w:tab/>
+      </w:r>
+      <w:r>
+        <w:tab/>
+      </w:r>
+    </w:p>
+    <w:p>
+      <w:pPr>
+        <w:spacing w:line="240" w:lineRule="auto"/>
+      </w:pPr>
+      <w:r>
+        <w:tab/>
+        <w:t>}</w:t>
+      </w:r>
+    </w:p>
+    <w:p>
+      <w:pPr>
+        <w:spacing w:line="240" w:lineRule="auto"/>
+      </w:pPr>
+      <w:r>
+        <w:t>}</w:t>
+      </w:r>
+    </w:p>
+    <w:p>
+      <w:r>
+        <w:br w:type="page"/>
+      </w:r>
+    </w:p>
+    <w:p>
+      <w:pPr>
+        <w:spacing w:line="240" w:lineRule="auto"/>
+        <w:rPr>
+          <w:b/>
+          <w:bCs/>
+          <w:u w:val="single"/>
+        </w:rPr>
+      </w:pPr>
+      <w:r>
+        <w:rPr>
+          <w:b/>
+          <w:bCs/>
+          <w:u w:val="single"/>
+        </w:rPr>
+        <w:lastRenderedPageBreak/>
+        <w:t>Question 1</w:t>
+      </w:r>
+      <w:r>
+        <w:rPr>
+          <w:b/>
+          <w:bCs/>
+          <w:u w:val="single"/>
+        </w:rPr>
+        <w:t>8</w:t>
+      </w:r>
     </w:p>
     <w:p/>
-    <w:p/>
-    <w:p/>
+    <w:p>
+      <w:r>
+        <w:t>import java.util.*;</w:t>
+      </w:r>
+    </w:p>
+    <w:p>
+      <w:r>
+        <w:t>class Example {</w:t>
+      </w:r>
+    </w:p>
+    <w:p>
+      <w:r>
+        <w:tab/>
+        <w:t>public static void main(String asrg[]) {</w:t>
+      </w:r>
+    </w:p>
+    <w:p>
+      <w:r>
+        <w:tab/>
+      </w:r>
+      <w:r>
+        <w:tab/>
+        <w:t>Scanner input = new Scanner(System.in);</w:t>
+      </w:r>
+    </w:p>
+    <w:p>
+      <w:r>
+        <w:tab/>
+      </w:r>
+      <w:r>
+        <w:tab/>
+        <w:t>System.out.print(" Enter the Kilobyte Value: ");</w:t>
+      </w:r>
+    </w:p>
+    <w:p>
+      <w:r>
+        <w:tab/>
+      </w:r>
+      <w:r>
+        <w:tab/>
+        <w:t>double kByte = input.nextInt();</w:t>
+      </w:r>
+    </w:p>
+    <w:p>
+      <w:r>
+        <w:tab/>
+      </w:r>
+      <w:r>
+        <w:tab/>
+      </w:r>
+      <w:r>
+        <w:tab/>
+      </w:r>
+    </w:p>
+    <w:p>
+      <w:r>
+        <w:tab/>
+      </w:r>
+      <w:r>
+        <w:tab/>
+        <w:t>//Megabyte Calculation</w:t>
+      </w:r>
+    </w:p>
+    <w:p>
+      <w:r>
+        <w:tab/>
+      </w:r>
+      <w:r>
+        <w:tab/>
+        <w:t>double mByte = kByte/1024;</w:t>
+      </w:r>
+    </w:p>
+    <w:p>
+      <w:r>
+        <w:tab/>
+      </w:r>
+      <w:r>
+        <w:tab/>
+        <w:t>System.out.println(mByte+" Megabytes");</w:t>
+      </w:r>
+    </w:p>
+    <w:p>
+      <w:r>
+        <w:tab/>
+      </w:r>
+      <w:r>
+        <w:tab/>
+      </w:r>
+      <w:r>
+        <w:tab/>
+      </w:r>
+      <w:r>
+        <w:tab/>
+      </w:r>
+    </w:p>
+    <w:p>
+      <w:r>
+        <w:tab/>
+      </w:r>
+      <w:r>
+        <w:tab/>
+        <w:t>//Gigabyte Calculation</w:t>
+      </w:r>
+    </w:p>
+    <w:p>
+      <w:r>
+        <w:tab/>
+      </w:r>
+      <w:r>
+        <w:tab/>
+        <w:t>double gByte = mByte/1024;</w:t>
+      </w:r>
+    </w:p>
+    <w:p>
+      <w:r>
+        <w:tab/>
+      </w:r>
+      <w:r>
+        <w:tab/>
+        <w:t>System.out.println(gByte+" Gigabytes");</w:t>
+      </w:r>
+      <w:r>
+        <w:tab/>
+      </w:r>
+      <w:r>
+        <w:tab/>
+      </w:r>
+    </w:p>
+    <w:p>
+      <w:r>
+        <w:tab/>
+        <w:t>}</w:t>
+      </w:r>
+    </w:p>
+    <w:p>
+      <w:r>
+        <w:t>}</w:t>
+      </w:r>
+    </w:p>
     <w:p>
       <w:pPr>
         <w:rPr>
@@ -1166,22 +2449,576 @@
           <w:szCs w:val="19"/>
         </w:rPr>
       </w:pPr>
-    </w:p>
-    <w:p>
-      <w:pPr>
-        <w:rPr>
-          <w:rFonts w:ascii="Arial" w:hAnsi="Arial" w:cs="Arial"/>
-          <w:color w:val="000000"/>
-          <w:sz w:val="19"/>
-          <w:szCs w:val="19"/>
-        </w:rPr>
-      </w:pPr>
+      <w:r>
+        <w:rPr>
+          <w:rFonts w:ascii="Courier" w:hAnsi="Courier"/>
+          <w:color w:val="000000"/>
+          <w:sz w:val="19"/>
+          <w:szCs w:val="19"/>
+        </w:rPr>
+        <w:br w:type="page"/>
+      </w:r>
+    </w:p>
+    <w:p>
+      <w:pPr>
+        <w:spacing w:line="240" w:lineRule="auto"/>
+        <w:rPr>
+          <w:b/>
+          <w:bCs/>
+          <w:u w:val="single"/>
+        </w:rPr>
+      </w:pPr>
+      <w:r>
+        <w:rPr>
+          <w:b/>
+          <w:bCs/>
+          <w:u w:val="single"/>
+        </w:rPr>
+        <w:lastRenderedPageBreak/>
+        <w:t>Question 1</w:t>
+      </w:r>
+      <w:r>
+        <w:rPr>
+          <w:b/>
+          <w:bCs/>
+          <w:u w:val="single"/>
+        </w:rPr>
+        <w:t>9</w:t>
+      </w:r>
+    </w:p>
+    <w:p>
+      <w:pPr>
+        <w:spacing w:line="240" w:lineRule="auto"/>
+        <w:rPr>
+          <w:rFonts w:ascii="Arial" w:hAnsi="Arial" w:cs="Arial"/>
+          <w:color w:val="000000"/>
+          <w:sz w:val="19"/>
+          <w:szCs w:val="19"/>
+        </w:rPr>
+      </w:pPr>
+      <w:r>
+        <w:rPr>
+          <w:rFonts w:ascii="Arial" w:hAnsi="Arial" w:cs="Arial"/>
+          <w:color w:val="000000"/>
+          <w:sz w:val="19"/>
+          <w:szCs w:val="19"/>
+        </w:rPr>
+        <w:t>import java.util.*;</w:t>
+      </w:r>
+    </w:p>
+    <w:p>
+      <w:pPr>
+        <w:spacing w:line="240" w:lineRule="auto"/>
+        <w:rPr>
+          <w:rFonts w:ascii="Arial" w:hAnsi="Arial" w:cs="Arial"/>
+          <w:color w:val="000000"/>
+          <w:sz w:val="19"/>
+          <w:szCs w:val="19"/>
+        </w:rPr>
+      </w:pPr>
+      <w:r>
+        <w:rPr>
+          <w:rFonts w:ascii="Arial" w:hAnsi="Arial" w:cs="Arial"/>
+          <w:color w:val="000000"/>
+          <w:sz w:val="19"/>
+          <w:szCs w:val="19"/>
+        </w:rPr>
+        <w:t>class Example {</w:t>
+      </w:r>
+    </w:p>
+    <w:p>
+      <w:pPr>
+        <w:spacing w:line="240" w:lineRule="auto"/>
+        <w:rPr>
+          <w:rFonts w:ascii="Arial" w:hAnsi="Arial" w:cs="Arial"/>
+          <w:color w:val="000000"/>
+          <w:sz w:val="19"/>
+          <w:szCs w:val="19"/>
+        </w:rPr>
+      </w:pPr>
+      <w:r>
+        <w:rPr>
+          <w:rFonts w:ascii="Arial" w:hAnsi="Arial" w:cs="Arial"/>
+          <w:color w:val="000000"/>
+          <w:sz w:val="19"/>
+          <w:szCs w:val="19"/>
+        </w:rPr>
+        <w:tab/>
+        <w:t>public static void main(String asrg[]) {</w:t>
+      </w:r>
+    </w:p>
+    <w:p>
+      <w:pPr>
+        <w:spacing w:line="240" w:lineRule="auto"/>
+        <w:rPr>
+          <w:rFonts w:ascii="Arial" w:hAnsi="Arial" w:cs="Arial"/>
+          <w:color w:val="000000"/>
+          <w:sz w:val="19"/>
+          <w:szCs w:val="19"/>
+        </w:rPr>
+      </w:pPr>
+      <w:r>
+        <w:rPr>
+          <w:rFonts w:ascii="Arial" w:hAnsi="Arial" w:cs="Arial"/>
+          <w:color w:val="000000"/>
+          <w:sz w:val="19"/>
+          <w:szCs w:val="19"/>
+        </w:rPr>
+        <w:tab/>
+      </w:r>
+      <w:r>
+        <w:rPr>
+          <w:rFonts w:ascii="Arial" w:hAnsi="Arial" w:cs="Arial"/>
+          <w:color w:val="000000"/>
+          <w:sz w:val="19"/>
+          <w:szCs w:val="19"/>
+        </w:rPr>
+        <w:tab/>
+        <w:t>Scanner input = new Scanner(System.in);</w:t>
+      </w:r>
+    </w:p>
+    <w:p>
+      <w:pPr>
+        <w:spacing w:line="240" w:lineRule="auto"/>
+        <w:rPr>
+          <w:rFonts w:ascii="Arial" w:hAnsi="Arial" w:cs="Arial"/>
+          <w:color w:val="000000"/>
+          <w:sz w:val="19"/>
+          <w:szCs w:val="19"/>
+        </w:rPr>
+      </w:pPr>
+      <w:r>
+        <w:rPr>
+          <w:rFonts w:ascii="Arial" w:hAnsi="Arial" w:cs="Arial"/>
+          <w:color w:val="000000"/>
+          <w:sz w:val="19"/>
+          <w:szCs w:val="19"/>
+        </w:rPr>
+        <w:tab/>
+      </w:r>
+      <w:r>
+        <w:rPr>
+          <w:rFonts w:ascii="Arial" w:hAnsi="Arial" w:cs="Arial"/>
+          <w:color w:val="000000"/>
+          <w:sz w:val="19"/>
+          <w:szCs w:val="19"/>
+        </w:rPr>
+        <w:tab/>
+        <w:t xml:space="preserve">System.out.print(" </w:t>
+      </w:r>
+      <w:r>
+        <w:rPr>
+          <w:rFonts w:ascii="Arial" w:hAnsi="Arial" w:cs="Arial"/>
+          <w:color w:val="000000"/>
+          <w:sz w:val="19"/>
+          <w:szCs w:val="19"/>
+        </w:rPr>
+        <w:t>N</w:t>
+      </w:r>
+      <w:r>
+        <w:rPr>
+          <w:rFonts w:ascii="Arial" w:hAnsi="Arial" w:cs="Arial"/>
+          <w:color w:val="000000"/>
+          <w:sz w:val="19"/>
+          <w:szCs w:val="19"/>
+        </w:rPr>
+        <w:t>umber of days</w:t>
+      </w:r>
+      <w:r>
+        <w:rPr>
+          <w:rFonts w:ascii="Arial" w:hAnsi="Arial" w:cs="Arial"/>
+          <w:color w:val="000000"/>
+          <w:sz w:val="19"/>
+          <w:szCs w:val="19"/>
+        </w:rPr>
+        <w:t xml:space="preserve"> -</w:t>
+      </w:r>
+      <w:r>
+        <w:rPr>
+          <w:rFonts w:ascii="Arial" w:hAnsi="Arial" w:cs="Arial"/>
+          <w:color w:val="000000"/>
+          <w:sz w:val="19"/>
+          <w:szCs w:val="19"/>
+        </w:rPr>
+        <w:t xml:space="preserve"> ");</w:t>
+      </w:r>
+    </w:p>
+    <w:p>
+      <w:pPr>
+        <w:spacing w:line="240" w:lineRule="auto"/>
+        <w:rPr>
+          <w:rFonts w:ascii="Arial" w:hAnsi="Arial" w:cs="Arial"/>
+          <w:color w:val="000000"/>
+          <w:sz w:val="19"/>
+          <w:szCs w:val="19"/>
+        </w:rPr>
+      </w:pPr>
+      <w:r>
+        <w:rPr>
+          <w:rFonts w:ascii="Arial" w:hAnsi="Arial" w:cs="Arial"/>
+          <w:color w:val="000000"/>
+          <w:sz w:val="19"/>
+          <w:szCs w:val="19"/>
+        </w:rPr>
+        <w:tab/>
+      </w:r>
+      <w:r>
+        <w:rPr>
+          <w:rFonts w:ascii="Arial" w:hAnsi="Arial" w:cs="Arial"/>
+          <w:color w:val="000000"/>
+          <w:sz w:val="19"/>
+          <w:szCs w:val="19"/>
+        </w:rPr>
+        <w:tab/>
+        <w:t>int days = input.nextInt();</w:t>
+      </w:r>
+    </w:p>
+    <w:p>
+      <w:pPr>
+        <w:spacing w:line="240" w:lineRule="auto"/>
+        <w:rPr>
+          <w:rFonts w:ascii="Arial" w:hAnsi="Arial" w:cs="Arial"/>
+          <w:color w:val="000000"/>
+          <w:sz w:val="19"/>
+          <w:szCs w:val="19"/>
+        </w:rPr>
+      </w:pPr>
+      <w:r>
+        <w:rPr>
+          <w:rFonts w:ascii="Arial" w:hAnsi="Arial" w:cs="Arial"/>
+          <w:color w:val="000000"/>
+          <w:sz w:val="19"/>
+          <w:szCs w:val="19"/>
+        </w:rPr>
+        <w:tab/>
+      </w:r>
+      <w:r>
+        <w:rPr>
+          <w:rFonts w:ascii="Arial" w:hAnsi="Arial" w:cs="Arial"/>
+          <w:color w:val="000000"/>
+          <w:sz w:val="19"/>
+          <w:szCs w:val="19"/>
+        </w:rPr>
+        <w:tab/>
+      </w:r>
+      <w:r>
+        <w:rPr>
+          <w:rFonts w:ascii="Arial" w:hAnsi="Arial" w:cs="Arial"/>
+          <w:color w:val="000000"/>
+          <w:sz w:val="19"/>
+          <w:szCs w:val="19"/>
+        </w:rPr>
+        <w:tab/>
+      </w:r>
+    </w:p>
+    <w:p>
+      <w:pPr>
+        <w:spacing w:line="240" w:lineRule="auto"/>
+        <w:rPr>
+          <w:rFonts w:ascii="Arial" w:hAnsi="Arial" w:cs="Arial"/>
+          <w:color w:val="000000"/>
+          <w:sz w:val="19"/>
+          <w:szCs w:val="19"/>
+        </w:rPr>
+      </w:pPr>
+      <w:r>
+        <w:rPr>
+          <w:rFonts w:ascii="Arial" w:hAnsi="Arial" w:cs="Arial"/>
+          <w:color w:val="000000"/>
+          <w:sz w:val="19"/>
+          <w:szCs w:val="19"/>
+        </w:rPr>
+        <w:tab/>
+      </w:r>
+      <w:r>
+        <w:rPr>
+          <w:rFonts w:ascii="Arial" w:hAnsi="Arial" w:cs="Arial"/>
+          <w:color w:val="000000"/>
+          <w:sz w:val="19"/>
+          <w:szCs w:val="19"/>
+        </w:rPr>
+        <w:tab/>
+        <w:t>//Months Calculation</w:t>
+      </w:r>
+    </w:p>
+    <w:p>
+      <w:pPr>
+        <w:spacing w:line="240" w:lineRule="auto"/>
+        <w:rPr>
+          <w:rFonts w:ascii="Arial" w:hAnsi="Arial" w:cs="Arial"/>
+          <w:color w:val="000000"/>
+          <w:sz w:val="19"/>
+          <w:szCs w:val="19"/>
+        </w:rPr>
+      </w:pPr>
+      <w:r>
+        <w:rPr>
+          <w:rFonts w:ascii="Arial" w:hAnsi="Arial" w:cs="Arial"/>
+          <w:color w:val="000000"/>
+          <w:sz w:val="19"/>
+          <w:szCs w:val="19"/>
+        </w:rPr>
+        <w:tab/>
+      </w:r>
+      <w:r>
+        <w:rPr>
+          <w:rFonts w:ascii="Arial" w:hAnsi="Arial" w:cs="Arial"/>
+          <w:color w:val="000000"/>
+          <w:sz w:val="19"/>
+          <w:szCs w:val="19"/>
+        </w:rPr>
+        <w:tab/>
+        <w:t>int month = days/30;</w:t>
+      </w:r>
+    </w:p>
+    <w:p>
+      <w:pPr>
+        <w:spacing w:line="240" w:lineRule="auto"/>
+        <w:rPr>
+          <w:rFonts w:ascii="Arial" w:hAnsi="Arial" w:cs="Arial"/>
+          <w:color w:val="000000"/>
+          <w:sz w:val="19"/>
+          <w:szCs w:val="19"/>
+        </w:rPr>
+      </w:pPr>
+      <w:r>
+        <w:rPr>
+          <w:rFonts w:ascii="Arial" w:hAnsi="Arial" w:cs="Arial"/>
+          <w:color w:val="000000"/>
+          <w:sz w:val="19"/>
+          <w:szCs w:val="19"/>
+        </w:rPr>
+        <w:tab/>
+      </w:r>
+    </w:p>
+    <w:p>
+      <w:pPr>
+        <w:spacing w:line="240" w:lineRule="auto"/>
+        <w:rPr>
+          <w:rFonts w:ascii="Arial" w:hAnsi="Arial" w:cs="Arial"/>
+          <w:color w:val="000000"/>
+          <w:sz w:val="19"/>
+          <w:szCs w:val="19"/>
+        </w:rPr>
+      </w:pPr>
+      <w:r>
+        <w:rPr>
+          <w:rFonts w:ascii="Arial" w:hAnsi="Arial" w:cs="Arial"/>
+          <w:color w:val="000000"/>
+          <w:sz w:val="19"/>
+          <w:szCs w:val="19"/>
+        </w:rPr>
+        <w:tab/>
+      </w:r>
+      <w:r>
+        <w:rPr>
+          <w:rFonts w:ascii="Arial" w:hAnsi="Arial" w:cs="Arial"/>
+          <w:color w:val="000000"/>
+          <w:sz w:val="19"/>
+          <w:szCs w:val="19"/>
+        </w:rPr>
+        <w:tab/>
+        <w:t>//Days Calculation</w:t>
+      </w:r>
+    </w:p>
+    <w:p>
+      <w:pPr>
+        <w:spacing w:line="240" w:lineRule="auto"/>
+        <w:rPr>
+          <w:rFonts w:ascii="Arial" w:hAnsi="Arial" w:cs="Arial"/>
+          <w:color w:val="000000"/>
+          <w:sz w:val="19"/>
+          <w:szCs w:val="19"/>
+        </w:rPr>
+      </w:pPr>
+      <w:r>
+        <w:rPr>
+          <w:rFonts w:ascii="Arial" w:hAnsi="Arial" w:cs="Arial"/>
+          <w:color w:val="000000"/>
+          <w:sz w:val="19"/>
+          <w:szCs w:val="19"/>
+        </w:rPr>
+        <w:tab/>
+      </w:r>
+      <w:r>
+        <w:rPr>
+          <w:rFonts w:ascii="Arial" w:hAnsi="Arial" w:cs="Arial"/>
+          <w:color w:val="000000"/>
+          <w:sz w:val="19"/>
+          <w:szCs w:val="19"/>
+        </w:rPr>
+        <w:tab/>
+        <w:t>int monthBal = month%30;</w:t>
+      </w:r>
+    </w:p>
+    <w:p>
+      <w:pPr>
+        <w:spacing w:line="240" w:lineRule="auto"/>
+        <w:rPr>
+          <w:rFonts w:ascii="Arial" w:hAnsi="Arial" w:cs="Arial"/>
+          <w:color w:val="000000"/>
+          <w:sz w:val="19"/>
+          <w:szCs w:val="19"/>
+        </w:rPr>
+      </w:pPr>
+      <w:r>
+        <w:rPr>
+          <w:rFonts w:ascii="Arial" w:hAnsi="Arial" w:cs="Arial"/>
+          <w:color w:val="000000"/>
+          <w:sz w:val="19"/>
+          <w:szCs w:val="19"/>
+        </w:rPr>
+        <w:tab/>
+      </w:r>
+      <w:r>
+        <w:rPr>
+          <w:rFonts w:ascii="Arial" w:hAnsi="Arial" w:cs="Arial"/>
+          <w:color w:val="000000"/>
+          <w:sz w:val="19"/>
+          <w:szCs w:val="19"/>
+        </w:rPr>
+        <w:tab/>
+      </w:r>
+      <w:r>
+        <w:rPr>
+          <w:rFonts w:ascii="Arial" w:hAnsi="Arial" w:cs="Arial"/>
+          <w:color w:val="000000"/>
+          <w:sz w:val="19"/>
+          <w:szCs w:val="19"/>
+        </w:rPr>
+        <w:tab/>
+      </w:r>
+      <w:r>
+        <w:rPr>
+          <w:rFonts w:ascii="Arial" w:hAnsi="Arial" w:cs="Arial"/>
+          <w:color w:val="000000"/>
+          <w:sz w:val="19"/>
+          <w:szCs w:val="19"/>
+        </w:rPr>
+        <w:tab/>
+      </w:r>
+    </w:p>
+    <w:p>
+      <w:pPr>
+        <w:spacing w:line="240" w:lineRule="auto"/>
+        <w:rPr>
+          <w:rFonts w:ascii="Arial" w:hAnsi="Arial" w:cs="Arial"/>
+          <w:color w:val="000000"/>
+          <w:sz w:val="19"/>
+          <w:szCs w:val="19"/>
+        </w:rPr>
+      </w:pPr>
+      <w:r>
+        <w:rPr>
+          <w:rFonts w:ascii="Arial" w:hAnsi="Arial" w:cs="Arial"/>
+          <w:color w:val="000000"/>
+          <w:sz w:val="19"/>
+          <w:szCs w:val="19"/>
+        </w:rPr>
+        <w:tab/>
+      </w:r>
+      <w:r>
+        <w:rPr>
+          <w:rFonts w:ascii="Arial" w:hAnsi="Arial" w:cs="Arial"/>
+          <w:color w:val="000000"/>
+          <w:sz w:val="19"/>
+          <w:szCs w:val="19"/>
+        </w:rPr>
+        <w:tab/>
+        <w:t>System.out.println("</w:t>
+      </w:r>
+      <w:r>
+        <w:rPr>
+          <w:rFonts w:ascii="Arial" w:hAnsi="Arial" w:cs="Arial"/>
+          <w:color w:val="000000"/>
+          <w:sz w:val="19"/>
+          <w:szCs w:val="19"/>
+        </w:rPr>
+        <w:t xml:space="preserve"> 69 days = </w:t>
+      </w:r>
+      <w:r>
+        <w:rPr>
+          <w:rFonts w:ascii="Arial" w:hAnsi="Arial" w:cs="Arial"/>
+          <w:color w:val="000000"/>
+          <w:sz w:val="19"/>
+          <w:szCs w:val="19"/>
+        </w:rPr>
+        <w:t>"+month+" Months and "+monthBal+" Days");</w:t>
+      </w:r>
+      <w:r>
+        <w:rPr>
+          <w:rFonts w:ascii="Arial" w:hAnsi="Arial" w:cs="Arial"/>
+          <w:color w:val="000000"/>
+          <w:sz w:val="19"/>
+          <w:szCs w:val="19"/>
+        </w:rPr>
+        <w:tab/>
+      </w:r>
+      <w:r>
+        <w:rPr>
+          <w:rFonts w:ascii="Arial" w:hAnsi="Arial" w:cs="Arial"/>
+          <w:color w:val="000000"/>
+          <w:sz w:val="19"/>
+          <w:szCs w:val="19"/>
+        </w:rPr>
+        <w:tab/>
+      </w:r>
+      <w:r>
+        <w:rPr>
+          <w:rFonts w:ascii="Arial" w:hAnsi="Arial" w:cs="Arial"/>
+          <w:color w:val="000000"/>
+          <w:sz w:val="19"/>
+          <w:szCs w:val="19"/>
+        </w:rPr>
+        <w:tab/>
+      </w:r>
+    </w:p>
+    <w:p>
+      <w:pPr>
+        <w:spacing w:line="240" w:lineRule="auto"/>
+        <w:rPr>
+          <w:rFonts w:ascii="Arial" w:hAnsi="Arial" w:cs="Arial"/>
+          <w:color w:val="000000"/>
+          <w:sz w:val="19"/>
+          <w:szCs w:val="19"/>
+        </w:rPr>
+      </w:pPr>
+      <w:r>
+        <w:rPr>
+          <w:rFonts w:ascii="Arial" w:hAnsi="Arial" w:cs="Arial"/>
+          <w:color w:val="000000"/>
+          <w:sz w:val="19"/>
+          <w:szCs w:val="19"/>
+        </w:rPr>
+        <w:tab/>
+        <w:t>}</w:t>
+      </w:r>
+    </w:p>
+    <w:p>
+      <w:pPr>
+        <w:spacing w:line="240" w:lineRule="auto"/>
+        <w:rPr>
+          <w:rFonts w:ascii="Arial" w:hAnsi="Arial" w:cs="Arial"/>
+          <w:color w:val="000000"/>
+          <w:sz w:val="19"/>
+          <w:szCs w:val="19"/>
+        </w:rPr>
+      </w:pPr>
+      <w:r>
+        <w:rPr>
+          <w:rFonts w:ascii="Arial" w:hAnsi="Arial" w:cs="Arial"/>
+          <w:color w:val="000000"/>
+          <w:sz w:val="19"/>
+          <w:szCs w:val="19"/>
+        </w:rPr>
+        <w:t>}</w:t>
+      </w:r>
     </w:p>
     <w:p/>
     <w:p/>
     <w:sectPr>
       <w:pgSz w:w="12240" w:h="15840"/>
-      <w:pgMar w:top="1440" w:right="1440" w:bottom="1170" w:left="1440" w:header="720" w:footer="720" w:gutter="0"/>
+      <w:pgMar w:top="1170" w:right="1440" w:bottom="1080" w:left="1440" w:header="720" w:footer="720" w:gutter="0"/>
       <w:cols w:space="720"/>
       <w:docGrid w:linePitch="360"/>
     </w:sectPr>
@@ -1867,6 +3704,7 @@
   <w:style w:type="paragraph" w:default="1" w:styleId="Normal">
     <w:name w:val="Normal"/>
     <w:qFormat/>
+    <w:rsid w:val="00483214"/>
   </w:style>
   <w:style w:type="character" w:default="1" w:styleId="DefaultParagraphFont">
     <w:name w:val="Default Paragraph Font"/>

</xml_diff>

<commit_message>
PRF ASS3 Complete and DB ASS 3 3 Update
</commit_message>
<xml_diff>
--- a/Programming Fundamentals/week_03/assignment_03/Assignment 03 PRF.docx
+++ b/Programming Fundamentals/week_03/assignment_03/Assignment 03 PRF.docx
@@ -2,20 +2,453 @@
 <file path=word/document.xml><?xml version="1.0" encoding="utf-8"?>
 <w:document xmlns:wpc="http://schemas.microsoft.com/office/word/2010/wordprocessingCanvas" xmlns:cx="http://schemas.microsoft.com/office/drawing/2014/chartex" xmlns:cx1="http://schemas.microsoft.com/office/drawing/2015/9/8/chartex" xmlns:cx2="http://schemas.microsoft.com/office/drawing/2015/10/21/chartex" xmlns:cx3="http://schemas.microsoft.com/office/drawing/2016/5/9/chartex" xmlns:cx4="http://schemas.microsoft.com/office/drawing/2016/5/10/chartex" xmlns:cx5="http://schemas.microsoft.com/office/drawing/2016/5/11/chartex" xmlns:cx6="http://schemas.microsoft.com/office/drawing/2016/5/12/chartex" xmlns:cx7="http://schemas.microsoft.com/office/drawing/2016/5/13/chartex" xmlns:cx8="http://schemas.microsoft.com/office/drawing/2016/5/14/chartex" xmlns:mc="http://schemas.openxmlformats.org/markup-compatibility/2006" xmlns:aink="http://schemas.microsoft.com/office/drawing/2016/ink" xmlns:am3d="http://schemas.microsoft.com/office/drawing/2017/model3d" xmlns:o="urn:schemas-microsoft-com:office:office" xmlns:oel="http://schemas.microsoft.com/office/2019/extlst" xmlns:r="http://schemas.openxmlformats.org/officeDocument/2006/relationships" xmlns:m="http://schemas.openxmlformats.org/officeDocument/2006/math" xmlns:v="urn:schemas-microsoft-com:vml" xmlns:wp14="http://schemas.microsoft.com/office/word/2010/wordprocessingDrawing" xmlns:wp="http://schemas.openxmlformats.org/drawingml/2006/wordprocessingDrawing" xmlns:w10="urn:schemas-microsoft-com:office:word" xmlns:w="http://schemas.openxmlformats.org/wordprocessingml/2006/main" xmlns:w14="http://schemas.microsoft.com/office/word/2010/wordml" xmlns:w15="http://schemas.microsoft.com/office/word/2012/wordml" xmlns:w16cex="http://schemas.microsoft.com/office/word/2018/wordml/cex" xmlns:w16cid="http://schemas.microsoft.com/office/word/2016/wordml/cid" xmlns:w16="http://schemas.microsoft.com/office/word/2018/wordml" xmlns:w16sdtdh="http://schemas.microsoft.com/office/word/2020/wordml/sdtdatahash" xmlns:w16se="http://schemas.microsoft.com/office/word/2015/wordml/symex" xmlns:wpg="http://schemas.microsoft.com/office/word/2010/wordprocessingGroup" xmlns:wpi="http://schemas.microsoft.com/office/word/2010/wordprocessingInk" xmlns:wne="http://schemas.microsoft.com/office/word/2006/wordml" xmlns:wps="http://schemas.microsoft.com/office/word/2010/wordprocessingShape" mc:Ignorable="w14 w15 w16se w16cid w16 w16cex w16sdtdh wp14">
   <w:body>
-    <w:p>
-      <w:pPr>
-        <w:rPr>
-          <w:b/>
-          <w:bCs/>
-          <w:u w:val="single"/>
-        </w:rPr>
-      </w:pPr>
-      <w:r>
-        <w:rPr>
-          <w:b/>
-          <w:bCs/>
-          <w:u w:val="single"/>
-        </w:rPr>
+    <w:sdt>
+      <w:sdtPr>
+        <w:id w:val="1174695420"/>
+        <w:docPartObj>
+          <w:docPartGallery w:val="Cover Pages"/>
+          <w:docPartUnique/>
+        </w:docPartObj>
+      </w:sdtPr>
+      <w:sdtContent>
+        <w:p>
+          <w:r>
+            <w:rPr>
+              <w:noProof/>
+            </w:rPr>
+            <mc:AlternateContent>
+              <mc:Choice Requires="wpg">
+                <w:drawing>
+                  <wp:anchor distT="0" distB="0" distL="114300" distR="114300" simplePos="0" relativeHeight="251659264" behindDoc="1" locked="0" layoutInCell="1" allowOverlap="1" wp14:anchorId="467B94DF" wp14:editId="0E0B0256">
+                    <wp:simplePos x="0" y="0"/>
+                    <wp:positionH relativeFrom="page">
+                      <wp:align>center</wp:align>
+                    </wp:positionH>
+                    <wp:positionV relativeFrom="page">
+                      <wp:align>center</wp:align>
+                    </wp:positionV>
+                    <wp:extent cx="6864824" cy="9123528"/>
+                    <wp:effectExtent l="0" t="0" r="2540" b="635"/>
+                    <wp:wrapNone/>
+                    <wp:docPr id="193" name="Group 62"/>
+                    <wp:cNvGraphicFramePr/>
+                    <a:graphic xmlns:a="http://schemas.openxmlformats.org/drawingml/2006/main">
+                      <a:graphicData uri="http://schemas.microsoft.com/office/word/2010/wordprocessingGroup">
+                        <wpg:wgp>
+                          <wpg:cNvGrpSpPr/>
+                          <wpg:grpSpPr>
+                            <a:xfrm>
+                              <a:off x="0" y="0"/>
+                              <a:ext cx="6864824" cy="9123528"/>
+                              <a:chOff x="0" y="0"/>
+                              <a:chExt cx="6864824" cy="9123528"/>
+                            </a:xfrm>
+                          </wpg:grpSpPr>
+                          <wps:wsp>
+                            <wps:cNvPr id="194" name="Rectangle 194"/>
+                            <wps:cNvSpPr/>
+                            <wps:spPr>
+                              <a:xfrm>
+                                <a:off x="0" y="0"/>
+                                <a:ext cx="6858000" cy="1371600"/>
+                              </a:xfrm>
+                              <a:prstGeom prst="rect">
+                                <a:avLst/>
+                              </a:prstGeom>
+                              <a:solidFill>
+                                <a:schemeClr val="accent1"/>
+                              </a:solidFill>
+                              <a:ln>
+                                <a:noFill/>
+                              </a:ln>
+                            </wps:spPr>
+                            <wps:style>
+                              <a:lnRef idx="2">
+                                <a:schemeClr val="accent1">
+                                  <a:shade val="50000"/>
+                                </a:schemeClr>
+                              </a:lnRef>
+                              <a:fillRef idx="1">
+                                <a:schemeClr val="accent1"/>
+                              </a:fillRef>
+                              <a:effectRef idx="0">
+                                <a:schemeClr val="accent1"/>
+                              </a:effectRef>
+                              <a:fontRef idx="minor">
+                                <a:schemeClr val="lt1"/>
+                              </a:fontRef>
+                            </wps:style>
+                            <wps:bodyPr rot="0" spcFirstLastPara="0" vertOverflow="overflow" horzOverflow="overflow" vert="horz" wrap="square" lIns="91440" tIns="45720" rIns="91440" bIns="45720" numCol="1" spcCol="0" rtlCol="0" fromWordArt="0" anchor="ctr" anchorCtr="0" forceAA="0" compatLnSpc="1">
+                              <a:prstTxWarp prst="textNoShape">
+                                <a:avLst/>
+                              </a:prstTxWarp>
+                              <a:noAutofit/>
+                            </wps:bodyPr>
+                          </wps:wsp>
+                          <wps:wsp>
+                            <wps:cNvPr id="195" name="Rectangle 195"/>
+                            <wps:cNvSpPr/>
+                            <wps:spPr>
+                              <a:xfrm>
+                                <a:off x="0" y="4094328"/>
+                                <a:ext cx="6858000" cy="5029200"/>
+                              </a:xfrm>
+                              <a:prstGeom prst="rect">
+                                <a:avLst/>
+                              </a:prstGeom>
+                              <a:solidFill>
+                                <a:schemeClr val="accent1"/>
+                              </a:solidFill>
+                              <a:ln>
+                                <a:noFill/>
+                              </a:ln>
+                            </wps:spPr>
+                            <wps:style>
+                              <a:lnRef idx="2">
+                                <a:schemeClr val="accent1">
+                                  <a:shade val="50000"/>
+                                </a:schemeClr>
+                              </a:lnRef>
+                              <a:fillRef idx="1">
+                                <a:schemeClr val="accent1"/>
+                              </a:fillRef>
+                              <a:effectRef idx="0">
+                                <a:schemeClr val="accent1"/>
+                              </a:effectRef>
+                              <a:fontRef idx="minor">
+                                <a:schemeClr val="lt1"/>
+                              </a:fontRef>
+                            </wps:style>
+                            <wps:txbx>
+                              <w:txbxContent>
+                                <w:p>
+                                  <w:pPr>
+                                    <w:pStyle w:val="Default"/>
+                                    <w:ind w:left="1440" w:firstLine="720"/>
+                                    <w:rPr>
+                                      <w:sz w:val="36"/>
+                                      <w:szCs w:val="36"/>
+                                    </w:rPr>
+                                  </w:pPr>
+                                  <w:r>
+                                    <w:rPr>
+                                      <w:color w:val="FFFFFF"/>
+                                      <w:sz w:val="36"/>
+                                      <w:szCs w:val="36"/>
+                                    </w:rPr>
+                                    <w:t xml:space="preserve">Darshana pubudu keerthirathna </w:t>
+                                  </w:r>
+                                </w:p>
+                                <w:p>
+                                  <w:pPr>
+                                    <w:pStyle w:val="NoSpacing"/>
+                                    <w:spacing w:before="120"/>
+                                    <w:jc w:val="center"/>
+                                    <w:rPr>
+                                      <w:color w:val="FFFFFF" w:themeColor="background1"/>
+                                    </w:rPr>
+                                  </w:pPr>
+                                  <w:r>
+                                    <w:rPr>
+                                      <w:color w:val="FFFFFF"/>
+                                      <w:sz w:val="36"/>
+                                      <w:szCs w:val="36"/>
+                                    </w:rPr>
+                                    <w:t>ICM 106   OR23106564</w:t>
+                                  </w:r>
+                                </w:p>
+                                <w:p>
+                                  <w:pPr>
+                                    <w:pStyle w:val="NoSpacing"/>
+                                    <w:spacing w:before="120"/>
+                                    <w:jc w:val="center"/>
+                                    <w:rPr>
+                                      <w:color w:val="FFFFFF" w:themeColor="background1"/>
+                                    </w:rPr>
+                                  </w:pPr>
+                                </w:p>
+                              </w:txbxContent>
+                            </wps:txbx>
+                            <wps:bodyPr rot="0" spcFirstLastPara="0" vertOverflow="overflow" horzOverflow="overflow" vert="horz" wrap="square" lIns="457200" tIns="731520" rIns="457200" bIns="457200" numCol="1" spcCol="0" rtlCol="0" fromWordArt="0" anchor="b" anchorCtr="0" forceAA="0" compatLnSpc="1">
+                              <a:prstTxWarp prst="textNoShape">
+                                <a:avLst/>
+                              </a:prstTxWarp>
+                              <a:noAutofit/>
+                            </wps:bodyPr>
+                          </wps:wsp>
+                          <wps:wsp>
+                            <wps:cNvPr id="196" name="Text Box 196"/>
+                            <wps:cNvSpPr txBox="1"/>
+                            <wps:spPr>
+                              <a:xfrm>
+                                <a:off x="6824" y="1371600"/>
+                                <a:ext cx="6858000" cy="2722728"/>
+                              </a:xfrm>
+                              <a:prstGeom prst="rect">
+                                <a:avLst/>
+                              </a:prstGeom>
+                              <a:solidFill>
+                                <a:schemeClr val="bg1"/>
+                              </a:solidFill>
+                              <a:ln w="6350">
+                                <a:noFill/>
+                              </a:ln>
+                              <a:effectLst/>
+                            </wps:spPr>
+                            <wps:style>
+                              <a:lnRef idx="0">
+                                <a:schemeClr val="accent1"/>
+                              </a:lnRef>
+                              <a:fillRef idx="0">
+                                <a:schemeClr val="accent1"/>
+                              </a:fillRef>
+                              <a:effectRef idx="0">
+                                <a:schemeClr val="accent1"/>
+                              </a:effectRef>
+                              <a:fontRef idx="minor">
+                                <a:schemeClr val="dk1"/>
+                              </a:fontRef>
+                            </wps:style>
+                            <wps:txbx>
+                              <w:txbxContent>
+                                <w:sdt>
+                                  <w:sdtPr>
+                                    <w:rPr>
+                                      <w:rFonts w:asciiTheme="majorHAnsi" w:eastAsiaTheme="majorEastAsia" w:hAnsiTheme="majorHAnsi" w:cstheme="majorBidi"/>
+                                      <w:caps/>
+                                      <w:color w:val="4472C4" w:themeColor="accent1"/>
+                                      <w:sz w:val="72"/>
+                                      <w:szCs w:val="72"/>
+                                    </w:rPr>
+                                    <w:alias w:val="Title"/>
+                                    <w:tag w:val=""/>
+                                    <w:id w:val="-9991715"/>
+                                    <w:dataBinding w:prefixMappings="xmlns:ns0='http://purl.org/dc/elements/1.1/' xmlns:ns1='http://schemas.openxmlformats.org/package/2006/metadata/core-properties' " w:xpath="/ns1:coreProperties[1]/ns0:title[1]" w:storeItemID="{6C3C8BC8-F283-45AE-878A-BAB7291924A1}"/>
+                                    <w:text/>
+                                  </w:sdtPr>
+                                  <w:sdtContent>
+                                    <w:p>
+                                      <w:pPr>
+                                        <w:pStyle w:val="NoSpacing"/>
+                                        <w:jc w:val="center"/>
+                                        <w:rPr>
+                                          <w:rFonts w:asciiTheme="majorHAnsi" w:eastAsiaTheme="majorEastAsia" w:hAnsiTheme="majorHAnsi" w:cstheme="majorBidi"/>
+                                          <w:caps/>
+                                          <w:color w:val="4472C4" w:themeColor="accent1"/>
+                                          <w:sz w:val="72"/>
+                                          <w:szCs w:val="72"/>
+                                        </w:rPr>
+                                      </w:pPr>
+                                      <w:r>
+                                        <w:rPr>
+                                          <w:rFonts w:asciiTheme="majorHAnsi" w:eastAsiaTheme="majorEastAsia" w:hAnsiTheme="majorHAnsi" w:cstheme="majorBidi"/>
+                                          <w:caps/>
+                                          <w:color w:val="4472C4" w:themeColor="accent1"/>
+                                          <w:sz w:val="72"/>
+                                          <w:szCs w:val="72"/>
+                                        </w:rPr>
+                                        <w:t>PROGRAMMING FUNDAMENTALS WEEK – 0</w:t>
+                                      </w:r>
+                                      <w:r>
+                                        <w:rPr>
+                                          <w:rFonts w:asciiTheme="majorHAnsi" w:eastAsiaTheme="majorEastAsia" w:hAnsiTheme="majorHAnsi" w:cstheme="majorBidi"/>
+                                          <w:caps/>
+                                          <w:color w:val="4472C4" w:themeColor="accent1"/>
+                                          <w:sz w:val="72"/>
+                                          <w:szCs w:val="72"/>
+                                        </w:rPr>
+                                        <w:t>3</w:t>
+                                      </w:r>
+                                      <w:r>
+                                        <w:rPr>
+                                          <w:rFonts w:asciiTheme="majorHAnsi" w:eastAsiaTheme="majorEastAsia" w:hAnsiTheme="majorHAnsi" w:cstheme="majorBidi"/>
+                                          <w:caps/>
+                                          <w:color w:val="4472C4" w:themeColor="accent1"/>
+                                          <w:sz w:val="72"/>
+                                          <w:szCs w:val="72"/>
+                                        </w:rPr>
+                                        <w:t xml:space="preserve"> ASSIGNMENT</w:t>
+                                      </w:r>
+                                    </w:p>
+                                  </w:sdtContent>
+                                </w:sdt>
+                              </w:txbxContent>
+                            </wps:txbx>
+                            <wps:bodyPr rot="0" spcFirstLastPara="0" vertOverflow="overflow" horzOverflow="overflow" vert="horz" wrap="square" lIns="457200" tIns="91440" rIns="457200" bIns="91440" numCol="1" spcCol="0" rtlCol="0" fromWordArt="0" anchor="ctr" anchorCtr="0" forceAA="0" compatLnSpc="1">
+                              <a:prstTxWarp prst="textNoShape">
+                                <a:avLst/>
+                              </a:prstTxWarp>
+                              <a:noAutofit/>
+                            </wps:bodyPr>
+                          </wps:wsp>
+                        </wpg:wgp>
+                      </a:graphicData>
+                    </a:graphic>
+                    <wp14:sizeRelH relativeFrom="page">
+                      <wp14:pctWidth>88200</wp14:pctWidth>
+                    </wp14:sizeRelH>
+                    <wp14:sizeRelV relativeFrom="page">
+                      <wp14:pctHeight>90900</wp14:pctHeight>
+                    </wp14:sizeRelV>
+                  </wp:anchor>
+                </w:drawing>
+              </mc:Choice>
+              <mc:Fallback>
+                <w:pict>
+                  <v:group w14:anchorId="467B94DF" id="Group 62" o:spid="_x0000_s1026" style="position:absolute;margin-left:0;margin-top:0;width:540.55pt;height:718.4pt;z-index:-251657216;mso-width-percent:882;mso-height-percent:909;mso-position-horizontal:center;mso-position-horizontal-relative:page;mso-position-vertical:center;mso-position-vertical-relative:page;mso-width-percent:882;mso-height-percent:909" coordsize="68648,91235" o:gfxdata="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">
+                    <v:rect id="Rectangle 194" o:spid="_x0000_s1027" style="position:absolute;width:68580;height:13716;visibility:visible;mso-wrap-style:square;v-text-anchor:middle" o:gfxdata="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" fillcolor="#4472c4 [3204]" stroked="f" strokeweight="1pt"/>
+                    <v:rect id="Rectangle 195" o:spid="_x0000_s1028" style="position:absolute;top:40943;width:68580;height:50292;visibility:visible;mso-wrap-style:square;v-text-anchor:bottom" o:gfxdata="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" fillcolor="#4472c4 [3204]" stroked="f" strokeweight="1pt">
+                      <v:textbox inset="36pt,57.6pt,36pt,36pt">
+                        <w:txbxContent>
+                          <w:p>
+                            <w:pPr>
+                              <w:pStyle w:val="Default"/>
+                              <w:ind w:left="1440" w:firstLine="720"/>
+                              <w:rPr>
+                                <w:sz w:val="36"/>
+                                <w:szCs w:val="36"/>
+                              </w:rPr>
+                            </w:pPr>
+                            <w:r>
+                              <w:rPr>
+                                <w:color w:val="FFFFFF"/>
+                                <w:sz w:val="36"/>
+                                <w:szCs w:val="36"/>
+                              </w:rPr>
+                              <w:t xml:space="preserve">Darshana pubudu keerthirathna </w:t>
+                            </w:r>
+                          </w:p>
+                          <w:p>
+                            <w:pPr>
+                              <w:pStyle w:val="NoSpacing"/>
+                              <w:spacing w:before="120"/>
+                              <w:jc w:val="center"/>
+                              <w:rPr>
+                                <w:color w:val="FFFFFF" w:themeColor="background1"/>
+                              </w:rPr>
+                            </w:pPr>
+                            <w:r>
+                              <w:rPr>
+                                <w:color w:val="FFFFFF"/>
+                                <w:sz w:val="36"/>
+                                <w:szCs w:val="36"/>
+                              </w:rPr>
+                              <w:t>ICM 106   OR23106564</w:t>
+                            </w:r>
+                          </w:p>
+                          <w:p>
+                            <w:pPr>
+                              <w:pStyle w:val="NoSpacing"/>
+                              <w:spacing w:before="120"/>
+                              <w:jc w:val="center"/>
+                              <w:rPr>
+                                <w:color w:val="FFFFFF" w:themeColor="background1"/>
+                              </w:rPr>
+                            </w:pPr>
+                          </w:p>
+                        </w:txbxContent>
+                      </v:textbox>
+                    </v:rect>
+                    <v:shapetype id="_x0000_t202" coordsize="21600,21600" o:spt="202" path="m,l,21600r21600,l21600,xe">
+                      <v:stroke joinstyle="miter"/>
+                      <v:path gradientshapeok="t" o:connecttype="rect"/>
+                    </v:shapetype>
+                    <v:shape id="Text Box 196" o:spid="_x0000_s1029" type="#_x0000_t202" style="position:absolute;left:68;top:13716;width:68580;height:27227;visibility:visible;mso-wrap-style:square;v-text-anchor:middle" o:gfxdata="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" fillcolor="white [3212]" stroked="f" strokeweight=".5pt">
+                      <v:textbox inset="36pt,7.2pt,36pt,7.2pt">
+                        <w:txbxContent>
+                          <w:sdt>
+                            <w:sdtPr>
+                              <w:rPr>
+                                <w:rFonts w:asciiTheme="majorHAnsi" w:eastAsiaTheme="majorEastAsia" w:hAnsiTheme="majorHAnsi" w:cstheme="majorBidi"/>
+                                <w:caps/>
+                                <w:color w:val="4472C4" w:themeColor="accent1"/>
+                                <w:sz w:val="72"/>
+                                <w:szCs w:val="72"/>
+                              </w:rPr>
+                              <w:alias w:val="Title"/>
+                              <w:tag w:val=""/>
+                              <w:id w:val="-9991715"/>
+                              <w:dataBinding w:prefixMappings="xmlns:ns0='http://purl.org/dc/elements/1.1/' xmlns:ns1='http://schemas.openxmlformats.org/package/2006/metadata/core-properties' " w:xpath="/ns1:coreProperties[1]/ns0:title[1]" w:storeItemID="{6C3C8BC8-F283-45AE-878A-BAB7291924A1}"/>
+                              <w:text/>
+                            </w:sdtPr>
+                            <w:sdtContent>
+                              <w:p>
+                                <w:pPr>
+                                  <w:pStyle w:val="NoSpacing"/>
+                                  <w:jc w:val="center"/>
+                                  <w:rPr>
+                                    <w:rFonts w:asciiTheme="majorHAnsi" w:eastAsiaTheme="majorEastAsia" w:hAnsiTheme="majorHAnsi" w:cstheme="majorBidi"/>
+                                    <w:caps/>
+                                    <w:color w:val="4472C4" w:themeColor="accent1"/>
+                                    <w:sz w:val="72"/>
+                                    <w:szCs w:val="72"/>
+                                  </w:rPr>
+                                </w:pPr>
+                                <w:r>
+                                  <w:rPr>
+                                    <w:rFonts w:asciiTheme="majorHAnsi" w:eastAsiaTheme="majorEastAsia" w:hAnsiTheme="majorHAnsi" w:cstheme="majorBidi"/>
+                                    <w:caps/>
+                                    <w:color w:val="4472C4" w:themeColor="accent1"/>
+                                    <w:sz w:val="72"/>
+                                    <w:szCs w:val="72"/>
+                                  </w:rPr>
+                                  <w:t>PROGRAMMING FUNDAMENTALS WEEK – 0</w:t>
+                                </w:r>
+                                <w:r>
+                                  <w:rPr>
+                                    <w:rFonts w:asciiTheme="majorHAnsi" w:eastAsiaTheme="majorEastAsia" w:hAnsiTheme="majorHAnsi" w:cstheme="majorBidi"/>
+                                    <w:caps/>
+                                    <w:color w:val="4472C4" w:themeColor="accent1"/>
+                                    <w:sz w:val="72"/>
+                                    <w:szCs w:val="72"/>
+                                  </w:rPr>
+                                  <w:t>3</w:t>
+                                </w:r>
+                                <w:r>
+                                  <w:rPr>
+                                    <w:rFonts w:asciiTheme="majorHAnsi" w:eastAsiaTheme="majorEastAsia" w:hAnsiTheme="majorHAnsi" w:cstheme="majorBidi"/>
+                                    <w:caps/>
+                                    <w:color w:val="4472C4" w:themeColor="accent1"/>
+                                    <w:sz w:val="72"/>
+                                    <w:szCs w:val="72"/>
+                                  </w:rPr>
+                                  <w:t xml:space="preserve"> ASSIGNMENT</w:t>
+                                </w:r>
+                              </w:p>
+                            </w:sdtContent>
+                          </w:sdt>
+                        </w:txbxContent>
+                      </v:textbox>
+                    </v:shape>
+                    <w10:wrap anchorx="page" anchory="page"/>
+                  </v:group>
+                </w:pict>
+              </mc:Fallback>
+            </mc:AlternateContent>
+          </w:r>
+        </w:p>
+        <w:p>
+          <w:r>
+            <w:br w:type="page"/>
+          </w:r>
+        </w:p>
+      </w:sdtContent>
+    </w:sdt>
+    <w:p>
+      <w:pPr>
+        <w:rPr>
+          <w:b/>
+          <w:bCs/>
+          <w:u w:val="single"/>
+        </w:rPr>
+      </w:pPr>
+      <w:r>
+        <w:rPr>
+          <w:b/>
+          <w:bCs/>
+          <w:u w:val="single"/>
+        </w:rPr>
+        <w:lastRenderedPageBreak/>
         <w:t>Question 01</w:t>
       </w:r>
     </w:p>
@@ -271,7 +704,16 @@
     </w:p>
     <w:p>
       <w:r>
-        <w:t>* x++ excecated after the SOP command and SOP command get the previous value of the x.</w:t>
+        <w:t>* x</w:t>
+      </w:r>
+      <w:r>
+        <w:t>++</w:t>
+      </w:r>
+      <w:r>
+        <w:t xml:space="preserve"> is post increment and its run after the assignment operation in this statement. So x always get current value.</w:t>
+      </w:r>
+      <w:r>
+        <w:t xml:space="preserve"> </w:t>
       </w:r>
     </w:p>
     <w:p>
@@ -279,10 +721,10 @@
         <w:t xml:space="preserve">* But when it comes to ++x, its excecated </w:t>
       </w:r>
       <w:r>
-        <w:t>along</w:t>
-      </w:r>
-      <w:r>
-        <w:t xml:space="preserve"> with the SOP command.</w:t>
+        <w:t>before assigning the value</w:t>
+      </w:r>
+      <w:r>
+        <w:t>.</w:t>
       </w:r>
     </w:p>
     <w:p/>
@@ -863,14 +1305,7 @@
           <w:b/>
           <w:bCs/>
         </w:rPr>
-        <w:t>x= 7 % 10 / 2 * 2</w:t>
-      </w:r>
-      <w:r>
-        <w:rPr>
-          <w:b/>
-          <w:bCs/>
-        </w:rPr>
-        <w:t xml:space="preserve"> :</w:t>
+        <w:t>x= 7 % 10 / 2 * 2 :</w:t>
       </w:r>
       <w:r>
         <w:t xml:space="preserve"> in this expression, first </w:t>
@@ -910,74 +1345,144 @@
         <w:t>Parentheses</w:t>
       </w:r>
       <w:r>
+        <w:t xml:space="preserve"> (10/2) returns 5. Second operation is modular 7/5 returns 2.  Finally, multifaction 2*2. So final answer is 4.</w:t>
+      </w:r>
+    </w:p>
+    <w:p>
+      <w:r>
+        <w:rPr>
+          <w:b/>
+          <w:bCs/>
+        </w:rPr>
+        <w:t>x= 7 % 10 / (2 * 2)</w:t>
+      </w:r>
+      <w:r>
+        <w:rPr>
+          <w:b/>
+          <w:bCs/>
+        </w:rPr>
+        <w:t xml:space="preserve"> : </w:t>
+      </w:r>
+      <w:r>
+        <w:t>in this expression, first executed Parentheses (</w:t>
+      </w:r>
+      <w:r>
+        <w:t>2*</w:t>
+      </w:r>
+      <w:r>
+        <w:t xml:space="preserve">2) returns </w:t>
+      </w:r>
+      <w:r>
+        <w:t>4</w:t>
+      </w:r>
+      <w:r>
+        <w:t>. Second operation is modular 7/</w:t>
+      </w:r>
+      <w:r>
+        <w:t>10</w:t>
+      </w:r>
+      <w:r>
+        <w:t xml:space="preserve"> returns </w:t>
+      </w:r>
+      <w:r>
+        <w:t>7</w:t>
+      </w:r>
+      <w:r>
+        <w:t xml:space="preserve">.  Finally, </w:t>
+      </w:r>
+      <w:r>
+        <w:t>division</w:t>
+      </w:r>
+      <w:r>
         <w:t xml:space="preserve"> </w:t>
       </w:r>
       <w:r>
-        <w:t>(10/2)</w:t>
+        <w:t>7/4</w:t>
+      </w:r>
+      <w:r>
+        <w:t xml:space="preserve">. </w:t>
+      </w:r>
+      <w:r>
+        <w:t>Since the final outcome is integer, answer is 1</w:t>
+      </w:r>
+      <w:r>
+        <w:t>.</w:t>
+      </w:r>
+    </w:p>
+    <w:p>
+      <w:r>
+        <w:rPr>
+          <w:b/>
+          <w:bCs/>
+        </w:rPr>
+        <w:t>x= 7 % (10 / (2 * 2)) :</w:t>
+      </w:r>
+      <w:r>
+        <w:rPr>
+          <w:b/>
+          <w:bCs/>
+        </w:rPr>
+        <w:t xml:space="preserve"> </w:t>
+      </w:r>
+      <w:r>
+        <w:t>in this expression, first executed Parentheses (2*2) returns 4</w:t>
+      </w:r>
+      <w:r>
+        <w:t xml:space="preserve"> &amp; (10/4) returns 2</w:t>
+      </w:r>
+      <w:r>
+        <w:t>. Second operation is modular 7/</w:t>
+      </w:r>
+      <w:r>
+        <w:t>2</w:t>
       </w:r>
       <w:r>
         <w:t xml:space="preserve"> returns </w:t>
       </w:r>
       <w:r>
+        <w:t>1</w:t>
+      </w:r>
+      <w:r>
+        <w:t>.</w:t>
+      </w:r>
+      <w:r>
+        <w:t xml:space="preserve"> So final answer is </w:t>
+      </w:r>
+      <w:r>
+        <w:t>1.</w:t>
+      </w:r>
+    </w:p>
+    <w:p>
+      <w:r>
+        <w:rPr>
+          <w:b/>
+          <w:bCs/>
+        </w:rPr>
+        <w:t xml:space="preserve">x= 7 % ((10 / 2) * 2) : </w:t>
+      </w:r>
+      <w:r>
+        <w:t>in this expression, first executed Parentheses (</w:t>
+      </w:r>
+      <w:r>
+        <w:t>10/</w:t>
+      </w:r>
+      <w:r>
+        <w:t xml:space="preserve">2) returns </w:t>
+      </w:r>
+      <w:r>
         <w:t>5</w:t>
       </w:r>
       <w:r>
-        <w:t xml:space="preserve">. Second operation is </w:t>
-      </w:r>
-      <w:r>
-        <w:t>modular</w:t>
-      </w:r>
-      <w:r>
-        <w:t xml:space="preserve"> 7/</w:t>
-      </w:r>
-      <w:r>
-        <w:t>5 returns 2</w:t>
-      </w:r>
-      <w:r>
-        <w:t xml:space="preserve">. </w:t>
-      </w:r>
-      <w:r>
-        <w:t xml:space="preserve"> Finally,</w:t>
-      </w:r>
-      <w:r>
-        <w:t xml:space="preserve"> multifaction </w:t>
-      </w:r>
-      <w:r>
-        <w:t>2</w:t>
-      </w:r>
-      <w:r>
-        <w:t xml:space="preserve">*2. So final answer is </w:t>
-      </w:r>
-      <w:r>
-        <w:t>4.</w:t>
-      </w:r>
-    </w:p>
-    <w:p>
-      <w:r>
-        <w:rPr>
-          <w:b/>
-          <w:bCs/>
-        </w:rPr>
-        <w:t>x= 7 % 10 / (2 * 2)</w:t>
-      </w:r>
-      <w:r>
-        <w:rPr>
-          <w:b/>
-          <w:bCs/>
-        </w:rPr>
-        <w:t xml:space="preserve"> : </w:t>
-      </w:r>
-      <w:r>
-        <w:t>in this expression, first executed Parentheses (</w:t>
-      </w:r>
-      <w:r>
-        <w:t>2*</w:t>
-      </w:r>
-      <w:r>
-        <w:t xml:space="preserve">2) returns </w:t>
-      </w:r>
-      <w:r>
-        <w:t>4</w:t>
+        <w:t xml:space="preserve"> &amp; (</w:t>
+      </w:r>
+      <w:r>
+        <w:t>5*2</w:t>
+      </w:r>
+      <w:r>
+        <w:t xml:space="preserve">) returns </w:t>
+      </w:r>
+      <w:r>
+        <w:t>10</w:t>
       </w:r>
       <w:r>
         <w:t>. Second operation is modular 7/</w:t>
@@ -992,176 +1497,39 @@
         <w:t>7</w:t>
       </w:r>
       <w:r>
-        <w:t xml:space="preserve">.  Finally, </w:t>
-      </w:r>
-      <w:r>
-        <w:t>division</w:t>
-      </w:r>
-      <w:r>
-        <w:t xml:space="preserve"> </w:t>
-      </w:r>
-      <w:r>
-        <w:t>7/4</w:t>
-      </w:r>
-      <w:r>
-        <w:t xml:space="preserve">. </w:t>
-      </w:r>
-      <w:r>
-        <w:t>Since the final outcome is integer</w:t>
-      </w:r>
-      <w:r>
-        <w:t>, answer is 1</w:t>
+        <w:t xml:space="preserve">. So final answer is </w:t>
+      </w:r>
+      <w:r>
+        <w:t>7</w:t>
       </w:r>
       <w:r>
         <w:t>.</w:t>
       </w:r>
     </w:p>
     <w:p>
-      <w:r>
-        <w:rPr>
-          <w:b/>
-          <w:bCs/>
-        </w:rPr>
-        <w:t>x= 7 % (10 / (2 * 2))</w:t>
-      </w:r>
-      <w:r>
-        <w:rPr>
-          <w:b/>
-          <w:bCs/>
-        </w:rPr>
-        <w:t xml:space="preserve"> :</w:t>
-      </w:r>
-      <w:r>
-        <w:rPr>
-          <w:b/>
-          <w:bCs/>
-        </w:rPr>
-        <w:t xml:space="preserve"> </w:t>
-      </w:r>
-      <w:r>
-        <w:t>in this expression, first executed Parentheses (2*2) returns 4</w:t>
-      </w:r>
-      <w:r>
-        <w:t xml:space="preserve"> &amp; (10/4) returns 2</w:t>
-      </w:r>
-      <w:r>
-        <w:t>. Second operation is modular 7/</w:t>
-      </w:r>
-      <w:r>
-        <w:t>2</w:t>
-      </w:r>
-      <w:r>
-        <w:t xml:space="preserve"> returns </w:t>
-      </w:r>
-      <w:r>
-        <w:t>1</w:t>
-      </w:r>
-      <w:r>
-        <w:t>.</w:t>
-      </w:r>
-      <w:r>
-        <w:t xml:space="preserve"> So</w:t>
-      </w:r>
-      <w:r>
-        <w:t xml:space="preserve"> final answer is </w:t>
-      </w:r>
-      <w:r>
-        <w:t>1.</w:t>
-      </w:r>
-    </w:p>
-    <w:p>
-      <w:r>
-        <w:rPr>
-          <w:b/>
-          <w:bCs/>
-        </w:rPr>
-        <w:t>x= 7 % ((10 / 2) * 2)</w:t>
-      </w:r>
-      <w:r>
-        <w:rPr>
-          <w:b/>
-          <w:bCs/>
-        </w:rPr>
-        <w:t xml:space="preserve"> : </w:t>
-      </w:r>
-      <w:r>
-        <w:t>in this expression, first executed Parentheses (</w:t>
-      </w:r>
-      <w:r>
-        <w:t>10/</w:t>
-      </w:r>
-      <w:r>
-        <w:t xml:space="preserve">2) returns </w:t>
-      </w:r>
-      <w:r>
-        <w:t>5</w:t>
-      </w:r>
-      <w:r>
-        <w:t xml:space="preserve"> &amp; (</w:t>
-      </w:r>
-      <w:r>
-        <w:t>5*2</w:t>
-      </w:r>
-      <w:r>
-        <w:t xml:space="preserve">) returns </w:t>
-      </w:r>
-      <w:r>
-        <w:t>10</w:t>
-      </w:r>
-      <w:r>
-        <w:t>. Second operation is modular 7/</w:t>
-      </w:r>
-      <w:r>
-        <w:t>10</w:t>
-      </w:r>
-      <w:r>
-        <w:t xml:space="preserve"> returns </w:t>
-      </w:r>
-      <w:r>
-        <w:t>7</w:t>
-      </w:r>
-      <w:r>
-        <w:t xml:space="preserve">. So final answer is </w:t>
-      </w:r>
-      <w:r>
-        <w:t>7</w:t>
-      </w:r>
-      <w:r>
-        <w:t>.</w:t>
-      </w:r>
-    </w:p>
-    <w:p>
-      <w:pPr>
-        <w:rPr>
-          <w:b/>
-          <w:bCs/>
-          <w:u w:val="single"/>
-        </w:rPr>
-      </w:pPr>
-    </w:p>
-    <w:p>
-      <w:pPr>
-        <w:rPr>
-          <w:b/>
-          <w:bCs/>
-          <w:u w:val="single"/>
-        </w:rPr>
-      </w:pPr>
-      <w:r>
-        <w:rPr>
-          <w:b/>
-          <w:bCs/>
-          <w:u w:val="single"/>
-        </w:rPr>
-        <w:t>Question 1</w:t>
-      </w:r>
-      <w:r>
-        <w:rPr>
-          <w:b/>
-          <w:bCs/>
-          <w:u w:val="single"/>
-        </w:rPr>
-        <w:t>3</w:t>
+      <w:pPr>
+        <w:rPr>
+          <w:b/>
+          <w:bCs/>
+          <w:u w:val="single"/>
+        </w:rPr>
+      </w:pPr>
+    </w:p>
+    <w:p>
+      <w:pPr>
+        <w:rPr>
+          <w:b/>
+          <w:bCs/>
+          <w:u w:val="single"/>
+        </w:rPr>
+      </w:pPr>
+      <w:r>
+        <w:rPr>
+          <w:b/>
+          <w:bCs/>
+          <w:u w:val="single"/>
+        </w:rPr>
+        <w:t>Question 13</w:t>
       </w:r>
     </w:p>
     <w:p>
@@ -1846,13 +2214,7 @@
       </w:r>
       <w:r>
         <w:tab/>
-        <w:t>//</w:t>
-      </w:r>
-      <w:r>
-        <w:t>Multifaction</w:t>
-      </w:r>
-      <w:r>
-        <w:t xml:space="preserve"> Calculation</w:t>
+        <w:t>//Multifaction Calculation</w:t>
       </w:r>
     </w:p>
     <w:p>
@@ -3014,12 +3376,1361 @@
         <w:t>}</w:t>
       </w:r>
     </w:p>
+    <w:p>
+      <w:r>
+        <w:br w:type="page"/>
+      </w:r>
+    </w:p>
+    <w:p>
+      <w:pPr>
+        <w:spacing w:line="240" w:lineRule="auto"/>
+        <w:rPr>
+          <w:b/>
+          <w:bCs/>
+          <w:u w:val="single"/>
+        </w:rPr>
+      </w:pPr>
+      <w:r>
+        <w:rPr>
+          <w:b/>
+          <w:bCs/>
+          <w:u w:val="single"/>
+        </w:rPr>
+        <w:lastRenderedPageBreak/>
+        <w:t xml:space="preserve">Question </w:t>
+      </w:r>
+      <w:r>
+        <w:rPr>
+          <w:b/>
+          <w:bCs/>
+          <w:u w:val="single"/>
+        </w:rPr>
+        <w:t>20</w:t>
+      </w:r>
+    </w:p>
+    <w:p>
+      <w:r>
+        <w:t>import java.util.*;</w:t>
+      </w:r>
+    </w:p>
+    <w:p>
+      <w:r>
+        <w:t>class Example {</w:t>
+      </w:r>
+    </w:p>
+    <w:p>
+      <w:r>
+        <w:tab/>
+        <w:t>public static void main(String asrg[]) {</w:t>
+      </w:r>
+    </w:p>
+    <w:p>
+      <w:r>
+        <w:tab/>
+      </w:r>
+      <w:r>
+        <w:tab/>
+        <w:t>Scanner input = new Scanner(System.in);</w:t>
+      </w:r>
+    </w:p>
+    <w:p>
+      <w:r>
+        <w:tab/>
+      </w:r>
+      <w:r>
+        <w:tab/>
+        <w:t>System.out.print(" Input seconds: ");</w:t>
+      </w:r>
+    </w:p>
+    <w:p>
+      <w:r>
+        <w:tab/>
+      </w:r>
+      <w:r>
+        <w:tab/>
+        <w:t>int seconds = input.nextInt();</w:t>
+      </w:r>
+    </w:p>
+    <w:p>
+      <w:r>
+        <w:tab/>
+      </w:r>
+      <w:r>
+        <w:tab/>
+      </w:r>
+    </w:p>
+    <w:p>
+      <w:r>
+        <w:tab/>
+      </w:r>
+      <w:r>
+        <w:tab/>
+        <w:t>//hours Calculation</w:t>
+      </w:r>
+    </w:p>
+    <w:p>
+      <w:r>
+        <w:tab/>
+      </w:r>
+      <w:r>
+        <w:tab/>
+        <w:t>int hours = seconds/3600;</w:t>
+      </w:r>
+    </w:p>
+    <w:p>
+      <w:r>
+        <w:tab/>
+      </w:r>
+      <w:r>
+        <w:tab/>
+        <w:t>int hoursBal = seconds%3600;</w:t>
+      </w:r>
+    </w:p>
+    <w:p>
+      <w:r>
+        <w:tab/>
+      </w:r>
+    </w:p>
+    <w:p>
+      <w:r>
+        <w:tab/>
+      </w:r>
+      <w:r>
+        <w:tab/>
+        <w:t>//minutes Calculation</w:t>
+      </w:r>
+    </w:p>
+    <w:p>
+      <w:r>
+        <w:tab/>
+      </w:r>
+      <w:r>
+        <w:tab/>
+        <w:t>int minutes = hoursBal/60;</w:t>
+      </w:r>
+    </w:p>
+    <w:p>
+      <w:r>
+        <w:tab/>
+      </w:r>
+      <w:r>
+        <w:tab/>
+      </w:r>
+    </w:p>
+    <w:p>
+      <w:r>
+        <w:tab/>
+      </w:r>
+      <w:r>
+        <w:tab/>
+        <w:t>//second Calculation</w:t>
+      </w:r>
+    </w:p>
+    <w:p>
+      <w:r>
+        <w:tab/>
+      </w:r>
+      <w:r>
+        <w:tab/>
+        <w:t>int second = hoursBal%60;</w:t>
+      </w:r>
+    </w:p>
+    <w:p>
+      <w:r>
+        <w:tab/>
+      </w:r>
+      <w:r>
+        <w:tab/>
+      </w:r>
+      <w:r>
+        <w:tab/>
+      </w:r>
+      <w:r>
+        <w:tab/>
+      </w:r>
+    </w:p>
+    <w:p>
+      <w:r>
+        <w:tab/>
+      </w:r>
+      <w:r>
+        <w:tab/>
+        <w:t>System.out.println(hours+":"+minutes+":"+second);</w:t>
+      </w:r>
+      <w:r>
+        <w:tab/>
+      </w:r>
+      <w:r>
+        <w:tab/>
+      </w:r>
+      <w:r>
+        <w:tab/>
+      </w:r>
+    </w:p>
+    <w:p>
+      <w:r>
+        <w:tab/>
+        <w:t>}</w:t>
+      </w:r>
+    </w:p>
+    <w:p>
+      <w:r>
+        <w:t>}</w:t>
+      </w:r>
+    </w:p>
+    <w:p>
+      <w:r>
+        <w:br w:type="page"/>
+      </w:r>
+    </w:p>
+    <w:p>
+      <w:pPr>
+        <w:spacing w:line="240" w:lineRule="auto"/>
+        <w:rPr>
+          <w:b/>
+          <w:bCs/>
+          <w:u w:val="single"/>
+        </w:rPr>
+      </w:pPr>
+      <w:r>
+        <w:rPr>
+          <w:b/>
+          <w:bCs/>
+          <w:u w:val="single"/>
+        </w:rPr>
+        <w:lastRenderedPageBreak/>
+        <w:t xml:space="preserve">Question </w:t>
+      </w:r>
+      <w:r>
+        <w:rPr>
+          <w:b/>
+          <w:bCs/>
+          <w:u w:val="single"/>
+        </w:rPr>
+        <w:t>2</w:t>
+      </w:r>
+      <w:r>
+        <w:rPr>
+          <w:b/>
+          <w:bCs/>
+          <w:u w:val="single"/>
+        </w:rPr>
+        <w:t>1</w:t>
+      </w:r>
+    </w:p>
+    <w:p>
+      <w:pPr>
+        <w:spacing w:line="240" w:lineRule="auto"/>
+      </w:pPr>
+      <w:r>
+        <w:t>import java.util.*;</w:t>
+      </w:r>
+    </w:p>
+    <w:p>
+      <w:pPr>
+        <w:spacing w:line="240" w:lineRule="auto"/>
+      </w:pPr>
+    </w:p>
+    <w:p>
+      <w:pPr>
+        <w:spacing w:line="240" w:lineRule="auto"/>
+      </w:pPr>
+      <w:r>
+        <w:t>class Example {</w:t>
+      </w:r>
+    </w:p>
+    <w:p>
+      <w:pPr>
+        <w:spacing w:line="240" w:lineRule="auto"/>
+      </w:pPr>
+      <w:r>
+        <w:tab/>
+        <w:t>public static void main(String asrg[]) {</w:t>
+      </w:r>
+    </w:p>
+    <w:p>
+      <w:pPr>
+        <w:spacing w:line="240" w:lineRule="auto"/>
+      </w:pPr>
+      <w:r>
+        <w:tab/>
+      </w:r>
+      <w:r>
+        <w:tab/>
+        <w:t>Scanner input = new Scanner(System.in);</w:t>
+      </w:r>
+    </w:p>
+    <w:p>
+      <w:pPr>
+        <w:spacing w:line="240" w:lineRule="auto"/>
+      </w:pPr>
+      <w:r>
+        <w:tab/>
+      </w:r>
+      <w:r>
+        <w:tab/>
+        <w:t>System.out.print(" How many eggs do you have : ");</w:t>
+      </w:r>
+    </w:p>
+    <w:p>
+      <w:pPr>
+        <w:spacing w:line="240" w:lineRule="auto"/>
+      </w:pPr>
+      <w:r>
+        <w:tab/>
+      </w:r>
+      <w:r>
+        <w:tab/>
+        <w:t>int eags = input.nextInt();</w:t>
+      </w:r>
+    </w:p>
+    <w:p>
+      <w:pPr>
+        <w:spacing w:line="240" w:lineRule="auto"/>
+      </w:pPr>
+      <w:r>
+        <w:tab/>
+      </w:r>
+      <w:r>
+        <w:tab/>
+      </w:r>
+    </w:p>
+    <w:p>
+      <w:pPr>
+        <w:spacing w:line="240" w:lineRule="auto"/>
+      </w:pPr>
+      <w:r>
+        <w:tab/>
+      </w:r>
+      <w:r>
+        <w:tab/>
+        <w:t>//gross Calculation</w:t>
+      </w:r>
+    </w:p>
+    <w:p>
+      <w:pPr>
+        <w:spacing w:line="240" w:lineRule="auto"/>
+      </w:pPr>
+      <w:r>
+        <w:tab/>
+      </w:r>
+      <w:r>
+        <w:tab/>
+        <w:t>int gross = eags/144;</w:t>
+      </w:r>
+    </w:p>
+    <w:p>
+      <w:pPr>
+        <w:spacing w:line="240" w:lineRule="auto"/>
+      </w:pPr>
+      <w:r>
+        <w:tab/>
+      </w:r>
+      <w:r>
+        <w:tab/>
+        <w:t>int grossBal = eags%144;</w:t>
+      </w:r>
+    </w:p>
+    <w:p>
+      <w:pPr>
+        <w:spacing w:line="240" w:lineRule="auto"/>
+      </w:pPr>
+      <w:r>
+        <w:tab/>
+      </w:r>
+    </w:p>
+    <w:p>
+      <w:pPr>
+        <w:spacing w:line="240" w:lineRule="auto"/>
+      </w:pPr>
+      <w:r>
+        <w:tab/>
+      </w:r>
+      <w:r>
+        <w:tab/>
+        <w:t>//Dozen Calculation</w:t>
+      </w:r>
+    </w:p>
+    <w:p>
+      <w:pPr>
+        <w:spacing w:line="240" w:lineRule="auto"/>
+      </w:pPr>
+      <w:r>
+        <w:tab/>
+      </w:r>
+      <w:r>
+        <w:tab/>
+        <w:t>int dozen = grossBal/12;</w:t>
+      </w:r>
+    </w:p>
+    <w:p>
+      <w:pPr>
+        <w:spacing w:line="240" w:lineRule="auto"/>
+      </w:pPr>
+      <w:r>
+        <w:tab/>
+      </w:r>
+      <w:r>
+        <w:tab/>
+      </w:r>
+    </w:p>
+    <w:p>
+      <w:pPr>
+        <w:spacing w:line="240" w:lineRule="auto"/>
+      </w:pPr>
+      <w:r>
+        <w:tab/>
+      </w:r>
+      <w:r>
+        <w:tab/>
+        <w:t>//second Calculation</w:t>
+      </w:r>
+    </w:p>
+    <w:p>
+      <w:pPr>
+        <w:spacing w:line="240" w:lineRule="auto"/>
+      </w:pPr>
+      <w:r>
+        <w:tab/>
+      </w:r>
+      <w:r>
+        <w:tab/>
+        <w:t>int balEags = grossBal%12;</w:t>
+      </w:r>
+    </w:p>
+    <w:p>
+      <w:pPr>
+        <w:spacing w:line="240" w:lineRule="auto"/>
+      </w:pPr>
+      <w:r>
+        <w:tab/>
+      </w:r>
+      <w:r>
+        <w:tab/>
+      </w:r>
+      <w:r>
+        <w:tab/>
+      </w:r>
+      <w:r>
+        <w:tab/>
+      </w:r>
+    </w:p>
+    <w:p>
+      <w:pPr>
+        <w:spacing w:line="240" w:lineRule="auto"/>
+      </w:pPr>
+      <w:r>
+        <w:tab/>
+      </w:r>
+      <w:r>
+        <w:tab/>
+        <w:t>System.out.println("Your number of eggs is "+gross+" gross, "+dozen+" dozen, and "+balEags);</w:t>
+      </w:r>
+      <w:r>
+        <w:tab/>
+      </w:r>
+      <w:r>
+        <w:tab/>
+      </w:r>
+      <w:r>
+        <w:tab/>
+      </w:r>
+    </w:p>
+    <w:p>
+      <w:pPr>
+        <w:spacing w:line="240" w:lineRule="auto"/>
+      </w:pPr>
+      <w:r>
+        <w:tab/>
+        <w:t>}</w:t>
+      </w:r>
+    </w:p>
+    <w:p>
+      <w:pPr>
+        <w:spacing w:line="240" w:lineRule="auto"/>
+      </w:pPr>
+      <w:r>
+        <w:t>}</w:t>
+      </w:r>
+    </w:p>
+    <w:p>
+      <w:r>
+        <w:br w:type="page"/>
+      </w:r>
+    </w:p>
+    <w:p>
+      <w:pPr>
+        <w:spacing w:line="240" w:lineRule="auto"/>
+        <w:rPr>
+          <w:b/>
+          <w:bCs/>
+          <w:u w:val="single"/>
+        </w:rPr>
+      </w:pPr>
+      <w:r>
+        <w:rPr>
+          <w:b/>
+          <w:bCs/>
+          <w:u w:val="single"/>
+        </w:rPr>
+        <w:lastRenderedPageBreak/>
+        <w:t xml:space="preserve">Question </w:t>
+      </w:r>
+      <w:r>
+        <w:rPr>
+          <w:b/>
+          <w:bCs/>
+          <w:u w:val="single"/>
+        </w:rPr>
+        <w:t>2</w:t>
+      </w:r>
+      <w:r>
+        <w:rPr>
+          <w:b/>
+          <w:bCs/>
+          <w:u w:val="single"/>
+        </w:rPr>
+        <w:t>2</w:t>
+      </w:r>
+    </w:p>
+    <w:p>
+      <w:r>
+        <w:t>import java.util.*;</w:t>
+      </w:r>
+    </w:p>
     <w:p/>
+    <w:p>
+      <w:r>
+        <w:t>class Example {</w:t>
+      </w:r>
+    </w:p>
+    <w:p>
+      <w:r>
+        <w:tab/>
+        <w:t>public static void main(String asrg[]) {</w:t>
+      </w:r>
+    </w:p>
+    <w:p>
+      <w:r>
+        <w:tab/>
+      </w:r>
+      <w:r>
+        <w:tab/>
+        <w:t>Scanner input = new Scanner(System.in);</w:t>
+      </w:r>
+    </w:p>
+    <w:p>
+      <w:r>
+        <w:tab/>
+      </w:r>
+      <w:r>
+        <w:tab/>
+        <w:t>System.out.print(" Enter first Devidend : ");</w:t>
+      </w:r>
+    </w:p>
+    <w:p>
+      <w:r>
+        <w:tab/>
+      </w:r>
+      <w:r>
+        <w:tab/>
+        <w:t>int num1 = input.nextInt();</w:t>
+      </w:r>
+    </w:p>
+    <w:p>
+      <w:r>
+        <w:tab/>
+      </w:r>
+      <w:r>
+        <w:tab/>
+      </w:r>
+    </w:p>
+    <w:p>
+      <w:r>
+        <w:tab/>
+      </w:r>
+      <w:r>
+        <w:tab/>
+        <w:t>System.out.print(" Enter second Devisor : ");</w:t>
+      </w:r>
+    </w:p>
+    <w:p>
+      <w:r>
+        <w:tab/>
+      </w:r>
+      <w:r>
+        <w:tab/>
+        <w:t>int num2 = input.nextInt();</w:t>
+      </w:r>
+    </w:p>
+    <w:p>
+      <w:r>
+        <w:tab/>
+      </w:r>
+      <w:r>
+        <w:tab/>
+      </w:r>
+      <w:r>
+        <w:tab/>
+      </w:r>
+    </w:p>
+    <w:p>
+      <w:r>
+        <w:tab/>
+      </w:r>
+      <w:r>
+        <w:tab/>
+        <w:t>//Reminder Calculation</w:t>
+      </w:r>
+    </w:p>
+    <w:p>
+      <w:r>
+        <w:tab/>
+      </w:r>
+      <w:r>
+        <w:tab/>
+        <w:t>int result = num1-((num1/num2)*num2);</w:t>
+      </w:r>
+    </w:p>
+    <w:p>
+      <w:r>
+        <w:tab/>
+      </w:r>
+      <w:r>
+        <w:tab/>
+      </w:r>
+      <w:r>
+        <w:tab/>
+      </w:r>
+      <w:r>
+        <w:tab/>
+      </w:r>
+      <w:r>
+        <w:tab/>
+      </w:r>
+      <w:r>
+        <w:tab/>
+      </w:r>
+    </w:p>
+    <w:p>
+      <w:r>
+        <w:tab/>
+      </w:r>
+      <w:r>
+        <w:tab/>
+        <w:t>System.out.println(" Reminder of "+num1+"/"+num2+" = "+result);</w:t>
+      </w:r>
+      <w:r>
+        <w:tab/>
+      </w:r>
+      <w:r>
+        <w:tab/>
+      </w:r>
+      <w:r>
+        <w:tab/>
+      </w:r>
+    </w:p>
+    <w:p>
+      <w:r>
+        <w:tab/>
+        <w:t>}</w:t>
+      </w:r>
+    </w:p>
+    <w:p>
+      <w:r>
+        <w:t>}</w:t>
+      </w:r>
+      <w:r>
+        <w:br w:type="page"/>
+      </w:r>
+    </w:p>
+    <w:p>
+      <w:pPr>
+        <w:spacing w:line="240" w:lineRule="auto"/>
+        <w:rPr>
+          <w:b/>
+          <w:bCs/>
+          <w:u w:val="single"/>
+        </w:rPr>
+      </w:pPr>
+      <w:r>
+        <w:rPr>
+          <w:b/>
+          <w:bCs/>
+          <w:u w:val="single"/>
+        </w:rPr>
+        <w:lastRenderedPageBreak/>
+        <w:t xml:space="preserve">Question </w:t>
+      </w:r>
+      <w:r>
+        <w:rPr>
+          <w:b/>
+          <w:bCs/>
+          <w:u w:val="single"/>
+        </w:rPr>
+        <w:t>2</w:t>
+      </w:r>
+      <w:r>
+        <w:rPr>
+          <w:b/>
+          <w:bCs/>
+          <w:u w:val="single"/>
+        </w:rPr>
+        <w:t>3</w:t>
+      </w:r>
+    </w:p>
+    <w:p>
+      <w:r>
+        <w:t>import java.util.*;</w:t>
+      </w:r>
+    </w:p>
+    <w:p>
+      <w:r>
+        <w:t>class Example {</w:t>
+      </w:r>
+    </w:p>
+    <w:p>
+      <w:r>
+        <w:tab/>
+        <w:t>public static void main(String asrg[]) {</w:t>
+      </w:r>
+    </w:p>
+    <w:p>
+      <w:r>
+        <w:tab/>
+      </w:r>
+      <w:r>
+        <w:tab/>
+        <w:t>Scanner input = new Scanner(System.in);</w:t>
+      </w:r>
+    </w:p>
+    <w:p>
+      <w:r>
+        <w:tab/>
+      </w:r>
+      <w:r>
+        <w:tab/>
+        <w:t>System.out.print(" Body mass in Kg : ");</w:t>
+      </w:r>
+    </w:p>
+    <w:p>
+      <w:r>
+        <w:tab/>
+      </w:r>
+      <w:r>
+        <w:tab/>
+        <w:t>double mass = input.nextDouble();</w:t>
+      </w:r>
+    </w:p>
+    <w:p>
+      <w:r>
+        <w:tab/>
+      </w:r>
+      <w:r>
+        <w:tab/>
+      </w:r>
+    </w:p>
+    <w:p>
+      <w:r>
+        <w:tab/>
+      </w:r>
+      <w:r>
+        <w:tab/>
+        <w:t>System.out.print(" Height in meters : ");</w:t>
+      </w:r>
+    </w:p>
+    <w:p>
+      <w:r>
+        <w:tab/>
+      </w:r>
+      <w:r>
+        <w:tab/>
+        <w:t>double height = input.nextDouble();</w:t>
+      </w:r>
+    </w:p>
+    <w:p>
+      <w:r>
+        <w:tab/>
+      </w:r>
+      <w:r>
+        <w:tab/>
+      </w:r>
+    </w:p>
+    <w:p>
+      <w:r>
+        <w:tab/>
+      </w:r>
+      <w:r>
+        <w:tab/>
+        <w:t>//BMI Calculation</w:t>
+      </w:r>
+    </w:p>
+    <w:p>
+      <w:r>
+        <w:tab/>
+      </w:r>
+      <w:r>
+        <w:tab/>
+        <w:t>double bmi = mass/(height*height);</w:t>
+      </w:r>
+    </w:p>
+    <w:p>
+      <w:r>
+        <w:tab/>
+      </w:r>
+      <w:r>
+        <w:tab/>
+        <w:t>bmi = (int) (bmi * 100) / 100.0;</w:t>
+      </w:r>
+    </w:p>
+    <w:p>
+      <w:r>
+        <w:tab/>
+      </w:r>
+      <w:r>
+        <w:tab/>
+      </w:r>
+      <w:r>
+        <w:tab/>
+      </w:r>
+      <w:r>
+        <w:tab/>
+      </w:r>
+    </w:p>
+    <w:p>
+      <w:r>
+        <w:tab/>
+      </w:r>
+      <w:r>
+        <w:tab/>
+        <w:t>System.out.println("Body Mass Index is "+bmi);</w:t>
+      </w:r>
+      <w:r>
+        <w:tab/>
+      </w:r>
+      <w:r>
+        <w:tab/>
+      </w:r>
+      <w:r>
+        <w:tab/>
+      </w:r>
+    </w:p>
+    <w:p>
+      <w:r>
+        <w:tab/>
+        <w:t>}</w:t>
+      </w:r>
+    </w:p>
+    <w:p>
+      <w:r>
+        <w:t>}</w:t>
+      </w:r>
+    </w:p>
+    <w:p>
+      <w:pPr>
+        <w:rPr>
+          <w:b/>
+          <w:bCs/>
+          <w:u w:val="single"/>
+        </w:rPr>
+      </w:pPr>
+      <w:r>
+        <w:br w:type="page"/>
+      </w:r>
+      <w:r>
+        <w:rPr>
+          <w:b/>
+          <w:bCs/>
+          <w:u w:val="single"/>
+        </w:rPr>
+        <w:lastRenderedPageBreak/>
+        <w:t xml:space="preserve">Question </w:t>
+      </w:r>
+      <w:r>
+        <w:rPr>
+          <w:b/>
+          <w:bCs/>
+          <w:u w:val="single"/>
+        </w:rPr>
+        <w:t>2</w:t>
+      </w:r>
+      <w:r>
+        <w:rPr>
+          <w:b/>
+          <w:bCs/>
+          <w:u w:val="single"/>
+        </w:rPr>
+        <w:t>4</w:t>
+      </w:r>
+    </w:p>
+    <w:p>
+      <w:pPr>
+        <w:spacing w:line="240" w:lineRule="auto"/>
+      </w:pPr>
+      <w:r>
+        <w:t>import java.util.*;</w:t>
+      </w:r>
+    </w:p>
+    <w:p>
+      <w:pPr>
+        <w:spacing w:line="240" w:lineRule="auto"/>
+      </w:pPr>
+    </w:p>
+    <w:p>
+      <w:pPr>
+        <w:spacing w:line="240" w:lineRule="auto"/>
+      </w:pPr>
+      <w:r>
+        <w:t>class Example {</w:t>
+      </w:r>
+    </w:p>
+    <w:p>
+      <w:pPr>
+        <w:spacing w:line="240" w:lineRule="auto"/>
+      </w:pPr>
+      <w:r>
+        <w:tab/>
+        <w:t>public static void main(String asrg[]) {</w:t>
+      </w:r>
+    </w:p>
+    <w:p>
+      <w:pPr>
+        <w:spacing w:line="240" w:lineRule="auto"/>
+      </w:pPr>
+      <w:r>
+        <w:tab/>
+      </w:r>
+      <w:r>
+        <w:tab/>
+        <w:t>Scanner input = new Scanner(System.in);</w:t>
+      </w:r>
+    </w:p>
+    <w:p>
+      <w:pPr>
+        <w:spacing w:line="240" w:lineRule="auto"/>
+      </w:pPr>
+      <w:r>
+        <w:tab/>
+      </w:r>
+      <w:r>
+        <w:tab/>
+        <w:t>System.out.print(" Enter basic salary : ");</w:t>
+      </w:r>
+    </w:p>
+    <w:p>
+      <w:pPr>
+        <w:spacing w:line="240" w:lineRule="auto"/>
+      </w:pPr>
+      <w:r>
+        <w:tab/>
+      </w:r>
+      <w:r>
+        <w:tab/>
+        <w:t>double salary = input.nextDouble();</w:t>
+      </w:r>
+    </w:p>
+    <w:p>
+      <w:pPr>
+        <w:spacing w:line="240" w:lineRule="auto"/>
+      </w:pPr>
+      <w:r>
+        <w:tab/>
+      </w:r>
+      <w:r>
+        <w:tab/>
+      </w:r>
+    </w:p>
+    <w:p>
+      <w:pPr>
+        <w:spacing w:line="240" w:lineRule="auto"/>
+      </w:pPr>
+      <w:r>
+        <w:tab/>
+      </w:r>
+      <w:r>
+        <w:tab/>
+        <w:t>//Calculations</w:t>
+      </w:r>
+    </w:p>
+    <w:p>
+      <w:pPr>
+        <w:spacing w:line="240" w:lineRule="auto"/>
+      </w:pPr>
+      <w:r>
+        <w:tab/>
+      </w:r>
+      <w:r>
+        <w:tab/>
+        <w:t>double employee = salary*(12.0/100);</w:t>
+      </w:r>
+    </w:p>
+    <w:p>
+      <w:pPr>
+        <w:spacing w:line="240" w:lineRule="auto"/>
+      </w:pPr>
+      <w:r>
+        <w:tab/>
+      </w:r>
+      <w:r>
+        <w:tab/>
+        <w:t>employee = (int) (employee * 100) / 100.0;</w:t>
+      </w:r>
+      <w:r>
+        <w:tab/>
+      </w:r>
+      <w:r>
+        <w:tab/>
+      </w:r>
+    </w:p>
+    <w:p>
+      <w:pPr>
+        <w:spacing w:line="240" w:lineRule="auto"/>
+      </w:pPr>
+      <w:r>
+        <w:tab/>
+      </w:r>
+      <w:r>
+        <w:tab/>
+      </w:r>
+    </w:p>
+    <w:p>
+      <w:pPr>
+        <w:spacing w:line="240" w:lineRule="auto"/>
+      </w:pPr>
+      <w:r>
+        <w:tab/>
+      </w:r>
+      <w:r>
+        <w:tab/>
+        <w:t>double employer = salary*(3.5/100);</w:t>
+      </w:r>
+    </w:p>
+    <w:p>
+      <w:pPr>
+        <w:spacing w:line="240" w:lineRule="auto"/>
+      </w:pPr>
+      <w:r>
+        <w:tab/>
+      </w:r>
+      <w:r>
+        <w:tab/>
+        <w:t>employer = (int) (employer * 100) / 100.0;</w:t>
+      </w:r>
+      <w:r>
+        <w:tab/>
+      </w:r>
+    </w:p>
+    <w:p>
+      <w:pPr>
+        <w:spacing w:line="240" w:lineRule="auto"/>
+      </w:pPr>
+      <w:r>
+        <w:tab/>
+      </w:r>
+      <w:r>
+        <w:tab/>
+      </w:r>
+    </w:p>
+    <w:p>
+      <w:pPr>
+        <w:spacing w:line="240" w:lineRule="auto"/>
+      </w:pPr>
+      <w:r>
+        <w:tab/>
+      </w:r>
+      <w:r>
+        <w:tab/>
+        <w:t>double pension = salary*(8.3/100);</w:t>
+      </w:r>
+    </w:p>
+    <w:p>
+      <w:pPr>
+        <w:spacing w:line="240" w:lineRule="auto"/>
+      </w:pPr>
+      <w:r>
+        <w:tab/>
+      </w:r>
+      <w:r>
+        <w:tab/>
+        <w:t>pension = (int) (pension * 100) / 100.0;</w:t>
+      </w:r>
+      <w:r>
+        <w:tab/>
+      </w:r>
+    </w:p>
+    <w:p>
+      <w:pPr>
+        <w:spacing w:line="240" w:lineRule="auto"/>
+      </w:pPr>
+      <w:r>
+        <w:tab/>
+      </w:r>
+      <w:r>
+        <w:tab/>
+      </w:r>
+      <w:r>
+        <w:tab/>
+      </w:r>
+      <w:r>
+        <w:tab/>
+      </w:r>
+      <w:r>
+        <w:tab/>
+      </w:r>
+      <w:r>
+        <w:tab/>
+      </w:r>
+    </w:p>
+    <w:p>
+      <w:pPr>
+        <w:spacing w:line="240" w:lineRule="auto"/>
+      </w:pPr>
+      <w:r>
+        <w:tab/>
+      </w:r>
+      <w:r>
+        <w:tab/>
+        <w:t>System.out.println("Employee Fund = "+employee);</w:t>
+      </w:r>
+      <w:r>
+        <w:tab/>
+      </w:r>
+    </w:p>
+    <w:p>
+      <w:pPr>
+        <w:spacing w:line="240" w:lineRule="auto"/>
+      </w:pPr>
+      <w:r>
+        <w:tab/>
+      </w:r>
+      <w:r>
+        <w:tab/>
+        <w:t>System.out.println("Employer Fund = "+employer);</w:t>
+      </w:r>
+    </w:p>
+    <w:p>
+      <w:pPr>
+        <w:spacing w:line="240" w:lineRule="auto"/>
+      </w:pPr>
+      <w:r>
+        <w:tab/>
+      </w:r>
+      <w:r>
+        <w:tab/>
+        <w:t>System.out.println("Pension Fund = "+pension);</w:t>
+      </w:r>
+      <w:r>
+        <w:tab/>
+      </w:r>
+      <w:r>
+        <w:tab/>
+      </w:r>
+    </w:p>
+    <w:p>
+      <w:pPr>
+        <w:spacing w:line="240" w:lineRule="auto"/>
+      </w:pPr>
+      <w:r>
+        <w:tab/>
+        <w:t>}</w:t>
+      </w:r>
+    </w:p>
+    <w:p>
+      <w:pPr>
+        <w:spacing w:line="240" w:lineRule="auto"/>
+      </w:pPr>
+      <w:r>
+        <w:t>}</w:t>
+      </w:r>
+    </w:p>
+    <w:p>
+      <w:r>
+        <w:br w:type="page"/>
+      </w:r>
+    </w:p>
+    <w:p>
+      <w:pPr>
+        <w:rPr>
+          <w:b/>
+          <w:bCs/>
+          <w:u w:val="single"/>
+        </w:rPr>
+      </w:pPr>
+      <w:r>
+        <w:rPr>
+          <w:b/>
+          <w:bCs/>
+          <w:u w:val="single"/>
+        </w:rPr>
+        <w:lastRenderedPageBreak/>
+        <w:t xml:space="preserve">Question </w:t>
+      </w:r>
+      <w:r>
+        <w:rPr>
+          <w:b/>
+          <w:bCs/>
+          <w:u w:val="single"/>
+        </w:rPr>
+        <w:t>2</w:t>
+      </w:r>
+      <w:r>
+        <w:rPr>
+          <w:b/>
+          <w:bCs/>
+          <w:u w:val="single"/>
+        </w:rPr>
+        <w:t>5</w:t>
+      </w:r>
+    </w:p>
+    <w:p>
+      <w:r>
+        <w:t>import java.util.*;</w:t>
+      </w:r>
+    </w:p>
+    <w:p/>
+    <w:p>
+      <w:r>
+        <w:t>class Example {</w:t>
+      </w:r>
+    </w:p>
+    <w:p>
+      <w:r>
+        <w:tab/>
+        <w:t>public static void main(String asrg[]) {</w:t>
+      </w:r>
+    </w:p>
+    <w:p>
+      <w:r>
+        <w:tab/>
+      </w:r>
+      <w:r>
+        <w:tab/>
+        <w:t>Scanner input = new Scanner(System.in);</w:t>
+      </w:r>
+    </w:p>
+    <w:p>
+      <w:r>
+        <w:tab/>
+      </w:r>
+      <w:r>
+        <w:tab/>
+        <w:t>double salesTax = 10.0/100;</w:t>
+      </w:r>
+    </w:p>
+    <w:p>
+      <w:r>
+        <w:tab/>
+      </w:r>
+      <w:r>
+        <w:tab/>
+        <w:t>System.out.print(" Enter the tax-inclusive price in dollars : ");</w:t>
+      </w:r>
+    </w:p>
+    <w:p>
+      <w:r>
+        <w:tab/>
+      </w:r>
+      <w:r>
+        <w:tab/>
+        <w:t>double taxInPrice = input.nextDouble();</w:t>
+      </w:r>
+    </w:p>
+    <w:p>
+      <w:r>
+        <w:tab/>
+      </w:r>
+      <w:r>
+        <w:tab/>
+      </w:r>
+    </w:p>
+    <w:p>
+      <w:r>
+        <w:tab/>
+      </w:r>
+      <w:r>
+        <w:tab/>
+        <w:t>//Calculations</w:t>
+      </w:r>
+    </w:p>
+    <w:p>
+      <w:r>
+        <w:tab/>
+      </w:r>
+      <w:r>
+        <w:tab/>
+        <w:t>double accPrice = taxInPrice*(100.0/110);</w:t>
+      </w:r>
+    </w:p>
+    <w:p>
+      <w:r>
+        <w:tab/>
+      </w:r>
+      <w:r>
+        <w:tab/>
+        <w:t>double taxCal = accPrice*(10.0/100);</w:t>
+      </w:r>
+    </w:p>
+    <w:p>
+      <w:r>
+        <w:tab/>
+      </w:r>
+      <w:r>
+        <w:tab/>
+        <w:t>accPrice = (int)(accPrice*100)/100.0;</w:t>
+      </w:r>
+    </w:p>
+    <w:p>
+      <w:r>
+        <w:tab/>
+      </w:r>
+      <w:r>
+        <w:tab/>
+        <w:t>taxCal = (int)(taxCal*100)/100.0;</w:t>
+      </w:r>
+    </w:p>
+    <w:p/>
+    <w:p>
+      <w:r>
+        <w:tab/>
+      </w:r>
+      <w:r>
+        <w:tab/>
+        <w:t>System.out.println("Actual Price is: "+accPrice);</w:t>
+      </w:r>
+      <w:r>
+        <w:tab/>
+      </w:r>
+    </w:p>
+    <w:p>
+      <w:r>
+        <w:tab/>
+      </w:r>
+      <w:r>
+        <w:tab/>
+        <w:t>System.out.println("Sales Tax is: "+taxCal);</w:t>
+      </w:r>
+      <w:r>
+        <w:tab/>
+      </w:r>
+    </w:p>
+    <w:p>
+      <w:r>
+        <w:tab/>
+        <w:t>}</w:t>
+      </w:r>
+    </w:p>
+    <w:p>
+      <w:r>
+        <w:t>}</w:t>
+      </w:r>
+    </w:p>
     <w:p/>
     <w:sectPr>
       <w:pgSz w:w="12240" w:h="15840"/>
-      <w:pgMar w:top="1170" w:right="1440" w:bottom="1080" w:left="1440" w:header="720" w:footer="720" w:gutter="0"/>
+      <w:pgMar w:top="1170" w:right="1080" w:bottom="1080" w:left="1170" w:header="720" w:footer="720" w:gutter="0"/>
+      <w:pgNumType w:start="0"/>
       <w:cols w:space="720"/>
+      <w:titlePg/>
       <w:docGrid w:linePitch="360"/>
     </w:sectPr>
   </w:body>
@@ -3744,6 +5455,51 @@
       <w:contextualSpacing/>
     </w:pPr>
   </w:style>
+  <w:style w:type="paragraph" w:styleId="NoSpacing">
+    <w:name w:val="No Spacing"/>
+    <w:link w:val="NoSpacingChar"/>
+    <w:uiPriority w:val="1"/>
+    <w:qFormat/>
+    <w:rsid w:val="00C3252F"/>
+    <w:pPr>
+      <w:spacing w:after="0" w:line="240" w:lineRule="auto"/>
+    </w:pPr>
+    <w:rPr>
+      <w:rFonts w:eastAsiaTheme="minorEastAsia"/>
+      <w:kern w:val="0"/>
+      <w14:ligatures w14:val="none"/>
+    </w:rPr>
+  </w:style>
+  <w:style w:type="character" w:customStyle="1" w:styleId="NoSpacingChar">
+    <w:name w:val="No Spacing Char"/>
+    <w:basedOn w:val="DefaultParagraphFont"/>
+    <w:link w:val="NoSpacing"/>
+    <w:uiPriority w:val="1"/>
+    <w:rsid w:val="00C3252F"/>
+    <w:rPr>
+      <w:rFonts w:eastAsiaTheme="minorEastAsia"/>
+      <w:kern w:val="0"/>
+      <w14:ligatures w14:val="none"/>
+    </w:rPr>
+  </w:style>
+  <w:style w:type="paragraph" w:customStyle="1" w:styleId="Default">
+    <w:name w:val="Default"/>
+    <w:rsid w:val="00C3252F"/>
+    <w:pPr>
+      <w:autoSpaceDE w:val="0"/>
+      <w:autoSpaceDN w:val="0"/>
+      <w:adjustRightInd w:val="0"/>
+      <w:spacing w:after="0" w:line="240" w:lineRule="auto"/>
+    </w:pPr>
+    <w:rPr>
+      <w:rFonts w:ascii="Calibri" w:hAnsi="Calibri" w:cs="Calibri"/>
+      <w:color w:val="000000"/>
+      <w:kern w:val="0"/>
+      <w:sz w:val="24"/>
+      <w:szCs w:val="24"/>
+      <w:lang w:bidi="si-LK"/>
+    </w:rPr>
+  </w:style>
 </w:styles>
 </file>
 

</xml_diff>